<commit_message>
English vocabulary + highlights
</commit_message>
<xml_diff>
--- a/ENGLISH/READING FILE/ARTICLE 3/Science News.docx
+++ b/ENGLISH/READING FILE/ARTICLE 3/Science News.docx
@@ -1,6 +1,6 @@
 
 <file path=word/document.xml><?xml version="1.0" encoding="utf-8"?>
-<w:document xmlns:wpc="http://schemas.microsoft.com/office/word/2010/wordprocessingCanvas" xmlns:mc="http://schemas.openxmlformats.org/markup-compatibility/2006" xmlns:o="urn:schemas-microsoft-com:office:office" xmlns:r="http://schemas.openxmlformats.org/officeDocument/2006/relationships" xmlns:m="http://schemas.openxmlformats.org/officeDocument/2006/math" xmlns:v="urn:schemas-microsoft-com:vml" xmlns:wp14="http://schemas.microsoft.com/office/word/2010/wordprocessingDrawing" xmlns:wp="http://schemas.openxmlformats.org/drawingml/2006/wordprocessingDrawing" xmlns:w10="urn:schemas-microsoft-com:office:word" xmlns:w="http://schemas.openxmlformats.org/wordprocessingml/2006/main" xmlns:w14="http://schemas.microsoft.com/office/word/2010/wordml" xmlns:w15="http://schemas.microsoft.com/office/word/2012/wordml" xmlns:wpg="http://schemas.microsoft.com/office/word/2010/wordprocessingGroup" xmlns:wpi="http://schemas.microsoft.com/office/word/2010/wordprocessingInk" xmlns:wne="http://schemas.microsoft.com/office/word/2006/wordml" xmlns:wps="http://schemas.microsoft.com/office/word/2010/wordprocessingShape" mc:Ignorable="w14 w15 wp14">
+<w:document xmlns:wpc="http://schemas.microsoft.com/office/word/2010/wordprocessingCanvas" xmlns:mc="http://schemas.openxmlformats.org/markup-compatibility/2006" xmlns:o="urn:schemas-microsoft-com:office:office" xmlns:r="http://schemas.openxmlformats.org/officeDocument/2006/relationships" xmlns:m="http://schemas.openxmlformats.org/officeDocument/2006/math" xmlns:v="urn:schemas-microsoft-com:vml" xmlns:wp14="http://schemas.microsoft.com/office/word/2010/wordprocessingDrawing" xmlns:wp="http://schemas.openxmlformats.org/drawingml/2006/wordprocessingDrawing" xmlns:w10="urn:schemas-microsoft-com:office:word" xmlns:w="http://schemas.openxmlformats.org/wordprocessingml/2006/main" xmlns:w14="http://schemas.microsoft.com/office/word/2010/wordml" xmlns:wpg="http://schemas.microsoft.com/office/word/2010/wordprocessingGroup" xmlns:wpi="http://schemas.microsoft.com/office/word/2010/wordprocessingInk" xmlns:wne="http://schemas.microsoft.com/office/word/2006/wordml" xmlns:wps="http://schemas.microsoft.com/office/word/2010/wordprocessingShape" mc:Ignorable="w14 wp14">
   <w:body>
     <w:p>
       <w:pPr>
@@ -232,7 +232,18 @@
           <w:szCs w:val="24"/>
           <w:lang w:val="en-US" w:eastAsia="fr-FR"/>
         </w:rPr>
-        <w:t xml:space="preserve">From 'brain games' designed to enhance mental fitness, to games used to improve real-world problems, to games created purely to entertain, today's video games can have a variety of potential impacts on the brain. A new article argues that it is the specific content, dynamics, and mechanics of individual games that determine their effects on the brain and that action video games might have particularly positive benefits. </w:t>
+        <w:t>From 'brain games' designed to enhance mental fitness, to games used</w:t>
+      </w:r>
+      <w:bookmarkStart w:id="0" w:name="_GoBack"/>
+      <w:bookmarkEnd w:id="0"/>
+      <w:r>
+        <w:rPr>
+          <w:rFonts w:eastAsia="Times New Roman" w:cs="Times New Roman"/>
+          <w:sz w:val="24"/>
+          <w:szCs w:val="24"/>
+          <w:lang w:val="en-US" w:eastAsia="fr-FR"/>
+        </w:rPr>
+        <w:t xml:space="preserve"> to improve real-world problems, to games created purely to entertain, today's video games can have a variety of potential impacts on the brain. A new article argues that it is the specific content, dynamics, and mechanics of individual games that determine their effects on the brain and that action video games might have particularly positive benefits. </w:t>
       </w:r>
     </w:p>
     <w:p>
@@ -246,113 +257,27 @@
           <w:lang w:eastAsia="fr-FR"/>
         </w:rPr>
       </w:pPr>
-      <w:proofErr w:type="spellStart"/>
-      <w:r>
-        <w:rPr>
-          <w:rFonts w:eastAsia="Times New Roman" w:cs="Times New Roman"/>
-          <w:sz w:val="24"/>
-          <w:szCs w:val="24"/>
-          <w:lang w:eastAsia="fr-FR"/>
-        </w:rPr>
-        <w:t>Share</w:t>
-      </w:r>
-      <w:proofErr w:type="spellEnd"/>
-      <w:r>
-        <w:rPr>
-          <w:rFonts w:eastAsia="Times New Roman" w:cs="Times New Roman"/>
-          <w:sz w:val="24"/>
-          <w:szCs w:val="24"/>
-          <w:lang w:eastAsia="fr-FR"/>
-        </w:rPr>
-        <w:t>:</w:t>
+      <w:r>
+        <w:rPr>
+          <w:rFonts w:eastAsia="Times New Roman" w:cs="Times New Roman"/>
+          <w:sz w:val="24"/>
+          <w:szCs w:val="24"/>
+          <w:lang w:eastAsia="fr-FR"/>
+        </w:rPr>
+        <w:t>FULL STORY</w:t>
       </w:r>
     </w:p>
     <w:p>
       <w:pPr>
         <w:spacing w:after="0" w:line="240" w:lineRule="auto"/>
-        <w:ind w:left="720"/>
-        <w:jc w:val="both"/>
-        <w:rPr>
-          <w:rFonts w:eastAsia="Times New Roman" w:cs="Times New Roman"/>
-          <w:sz w:val="24"/>
-          <w:szCs w:val="24"/>
-          <w:lang w:eastAsia="fr-FR"/>
-        </w:rPr>
-      </w:pPr>
-      <w:r>
-        <w:rPr>
-          <w:rFonts w:eastAsia="Times New Roman" w:cs="Times New Roman"/>
-          <w:sz w:val="24"/>
-          <w:szCs w:val="24"/>
-          <w:lang w:eastAsia="fr-FR"/>
-        </w:rPr>
-        <w:t xml:space="preserve">Total </w:t>
-      </w:r>
-      <w:proofErr w:type="spellStart"/>
-      <w:r>
-        <w:rPr>
-          <w:rFonts w:eastAsia="Times New Roman" w:cs="Times New Roman"/>
-          <w:sz w:val="24"/>
-          <w:szCs w:val="24"/>
-          <w:lang w:eastAsia="fr-FR"/>
-        </w:rPr>
-        <w:t>shares</w:t>
-      </w:r>
-      <w:proofErr w:type="spellEnd"/>
-      <w:proofErr w:type="gramStart"/>
-      <w:r>
-        <w:rPr>
-          <w:rFonts w:eastAsia="Times New Roman" w:cs="Times New Roman"/>
-          <w:sz w:val="24"/>
-          <w:szCs w:val="24"/>
-          <w:lang w:eastAsia="fr-FR"/>
-        </w:rPr>
-        <w:t>:  99</w:t>
-      </w:r>
-      <w:proofErr w:type="gramEnd"/>
-      <w:r>
-        <w:rPr>
-          <w:rFonts w:eastAsia="Times New Roman" w:cs="Times New Roman"/>
-          <w:sz w:val="24"/>
-          <w:szCs w:val="24"/>
-          <w:lang w:eastAsia="fr-FR"/>
-        </w:rPr>
-        <w:t xml:space="preserve"> </w:t>
-      </w:r>
-    </w:p>
-    <w:p>
-      <w:pPr>
-        <w:spacing w:after="0" w:line="240" w:lineRule="auto"/>
-        <w:jc w:val="both"/>
-        <w:rPr>
-          <w:rFonts w:eastAsia="Times New Roman" w:cs="Times New Roman"/>
-          <w:sz w:val="24"/>
-          <w:szCs w:val="24"/>
-          <w:lang w:eastAsia="fr-FR"/>
-        </w:rPr>
-      </w:pPr>
-      <w:r>
-        <w:rPr>
-          <w:rFonts w:eastAsia="Times New Roman" w:cs="Times New Roman"/>
-          <w:sz w:val="24"/>
-          <w:szCs w:val="24"/>
-          <w:lang w:eastAsia="fr-FR"/>
-        </w:rPr>
-        <w:t>FULL STORY</w:t>
-      </w:r>
-    </w:p>
-    <w:p>
-      <w:pPr>
-        <w:spacing w:after="0" w:line="240" w:lineRule="auto"/>
-        <w:jc w:val="both"/>
-        <w:rPr>
-          <w:rFonts w:eastAsia="Times New Roman" w:cs="Times New Roman"/>
-          <w:sz w:val="24"/>
-          <w:szCs w:val="24"/>
-          <w:lang w:eastAsia="fr-FR"/>
-        </w:rPr>
-      </w:pPr>
-      <w:bookmarkStart w:id="0" w:name="_GoBack"/>
+        <w:jc w:val="both"/>
+        <w:rPr>
+          <w:rFonts w:eastAsia="Times New Roman" w:cs="Times New Roman"/>
+          <w:sz w:val="24"/>
+          <w:szCs w:val="24"/>
+          <w:lang w:eastAsia="fr-FR"/>
+        </w:rPr>
+      </w:pPr>
       <w:r>
         <w:rPr>
           <w:rFonts w:eastAsia="Times New Roman" w:cs="Times New Roman"/>
@@ -364,28 +289,6 @@
           <v:rect id="_x0000_i1026" style="width:0;height:1.5pt" o:hralign="center" o:hrstd="t" o:hr="t" fillcolor="#a0a0a0" stroked="f"/>
         </w:pict>
       </w:r>
-      <w:bookmarkEnd w:id="0"/>
-    </w:p>
-    <w:p>
-      <w:pPr>
-        <w:spacing w:before="100" w:beforeAutospacing="1" w:after="100" w:afterAutospacing="1" w:line="240" w:lineRule="auto"/>
-        <w:jc w:val="both"/>
-        <w:rPr>
-          <w:rFonts w:eastAsia="Times New Roman" w:cs="Times New Roman"/>
-          <w:sz w:val="24"/>
-          <w:szCs w:val="24"/>
-          <w:lang w:val="en-US" w:eastAsia="fr-FR"/>
-        </w:rPr>
-      </w:pPr>
-      <w:r>
-        <w:rPr>
-          <w:rFonts w:eastAsia="Times New Roman" w:cs="Times New Roman"/>
-          <w:sz w:val="24"/>
-          <w:szCs w:val="24"/>
-          <w:lang w:val="en-US" w:eastAsia="fr-FR"/>
-        </w:rPr>
-        <w:t>From "brain games" designed to enhance mental fitness, to games used to improve real-world problems, to games created purely to entertain, today's video games can have a variety of potential impacts on the brain. A new article argues that it is the specific content, dynamics, and mechanics of individual games that determine their effects on the brain and that action video games might have particularly positive benefits.</w:t>
-      </w:r>
     </w:p>
     <w:p>
       <w:pPr>
@@ -467,7 +370,26 @@
           <w:szCs w:val="24"/>
           <w:lang w:val="en-US" w:eastAsia="fr-FR"/>
         </w:rPr>
-        <w:t>Analyzing science on the cognitive effects of video games, Drs. C. Shawn Green and Aaron R. Seitz wrote that action video games- games that feature quickly moving targets that come in and out of view, include large amounts of clutter, and that require the user to make rapid, accurate decisions -- have particularly positive cognitive impacts, even when compared to "brain games," which are created specifically to improve cognitive function.</w:t>
+        <w:t xml:space="preserve">Analyzing science on the cognitive effects of video games, Drs. C. Shawn Green and Aaron R. Seitz wrote that action video games- games that feature quickly moving targets that come in and out of view, include large amounts of </w:t>
+      </w:r>
+      <w:r>
+        <w:rPr>
+          <w:rFonts w:eastAsia="Times New Roman" w:cs="Times New Roman"/>
+          <w:sz w:val="24"/>
+          <w:szCs w:val="24"/>
+          <w:highlight w:val="yellow"/>
+          <w:lang w:val="en-US" w:eastAsia="fr-FR"/>
+        </w:rPr>
+        <w:t>clutter</w:t>
+      </w:r>
+      <w:r>
+        <w:rPr>
+          <w:rFonts w:eastAsia="Times New Roman" w:cs="Times New Roman"/>
+          <w:sz w:val="24"/>
+          <w:szCs w:val="24"/>
+          <w:lang w:val="en-US" w:eastAsia="fr-FR"/>
+        </w:rPr>
+        <w:t>, and that require the user to make rapid, accurate decisions -- have particularly positive cognitive impacts, even when compared to "brain games," which are created specifically to improve cognitive function.</w:t>
       </w:r>
     </w:p>
     <w:p>
@@ -488,28 +410,47 @@
           <w:szCs w:val="24"/>
           <w:lang w:val="en-US" w:eastAsia="fr-FR"/>
         </w:rPr>
+        <w:t xml:space="preserve">"Action video games have been linked to improving attention skills, brain processing, and cognitive functions including low-level vision through high-level cognitive abilities. Many other types of games do not produce an equivalent impact on perception and cognition," the researchers commented. "Brain games typically </w:t>
+      </w:r>
+      <w:r>
+        <w:rPr>
+          <w:rFonts w:eastAsia="Times New Roman" w:cs="Times New Roman"/>
+          <w:sz w:val="24"/>
+          <w:szCs w:val="24"/>
+          <w:highlight w:val="yellow"/>
+          <w:lang w:val="en-US" w:eastAsia="fr-FR"/>
+        </w:rPr>
+        <w:t>embody</w:t>
+      </w:r>
+      <w:r>
+        <w:rPr>
+          <w:rFonts w:eastAsia="Times New Roman" w:cs="Times New Roman"/>
+          <w:sz w:val="24"/>
+          <w:szCs w:val="24"/>
+          <w:lang w:val="en-US" w:eastAsia="fr-FR"/>
+        </w:rPr>
+        <w:t xml:space="preserve"> few of the qualities of the commercial video games linked with cognitive improvement."</w:t>
+      </w:r>
+    </w:p>
+    <w:p>
+      <w:pPr>
+        <w:spacing w:before="100" w:beforeAutospacing="1" w:after="100" w:afterAutospacing="1" w:line="240" w:lineRule="auto"/>
+        <w:jc w:val="both"/>
+        <w:rPr>
+          <w:rFonts w:eastAsia="Times New Roman" w:cs="Times New Roman"/>
+          <w:sz w:val="24"/>
+          <w:szCs w:val="24"/>
+          <w:lang w:val="en-US" w:eastAsia="fr-FR"/>
+        </w:rPr>
+      </w:pPr>
+      <w:r>
+        <w:rPr>
+          <w:rFonts w:eastAsia="Times New Roman" w:cs="Times New Roman"/>
+          <w:sz w:val="24"/>
+          <w:szCs w:val="24"/>
+          <w:lang w:val="en-US" w:eastAsia="fr-FR"/>
+        </w:rPr>
         <w:lastRenderedPageBreak/>
-        <w:t>"Action video games have been linked to improving attention skills, brain processing, and cognitive functions including low-level vision through high-level cognitive abilities. Many other types of games do not produce an equivalent impact on perception and cognition," the researchers commented. "Brain games typically embody few of the qualities of the commercial video games linked with cognitive improvement."</w:t>
-      </w:r>
-    </w:p>
-    <w:p>
-      <w:pPr>
-        <w:spacing w:before="100" w:beforeAutospacing="1" w:after="100" w:afterAutospacing="1" w:line="240" w:lineRule="auto"/>
-        <w:jc w:val="both"/>
-        <w:rPr>
-          <w:rFonts w:eastAsia="Times New Roman" w:cs="Times New Roman"/>
-          <w:sz w:val="24"/>
-          <w:szCs w:val="24"/>
-          <w:lang w:val="en-US" w:eastAsia="fr-FR"/>
-        </w:rPr>
-      </w:pPr>
-      <w:r>
-        <w:rPr>
-          <w:rFonts w:eastAsia="Times New Roman" w:cs="Times New Roman"/>
-          <w:sz w:val="24"/>
-          <w:szCs w:val="24"/>
-          <w:lang w:val="en-US" w:eastAsia="fr-FR"/>
-        </w:rPr>
         <w:t>Green and Seitz noted that while action games in particular have not been linked to problems with sustaining attention, research has shown that total amount of video game play predicts poorer attention in the classroom. Furthermore, video games are known to impact not only cognitive function, but many other aspects of behavior -- including social functions -- and this impact can be either positive or negative depending on the content of the games.</w:t>
       </w:r>
     </w:p>
@@ -600,7 +541,7 @@
         </w:rPr>
         <w:t xml:space="preserve">The above post is reprinted from </w:t>
       </w:r>
-      <w:hyperlink r:id="rId4" w:tgtFrame="_blank" w:history="1">
+      <w:hyperlink r:id="rId5" w:tgtFrame="_blank" w:history="1">
         <w:r>
           <w:rPr>
             <w:rFonts w:eastAsia="Times New Roman" w:cs="Times New Roman"/>
@@ -622,7 +563,7 @@
         </w:rPr>
         <w:t xml:space="preserve"> provided by </w:t>
       </w:r>
-      <w:hyperlink r:id="rId5" w:tgtFrame="_blank" w:history="1">
+      <w:hyperlink r:id="rId6" w:tgtFrame="_blank" w:history="1">
         <w:r>
           <w:rPr>
             <w:rFonts w:eastAsia="Times New Roman" w:cs="Times New Roman"/>
@@ -794,7 +735,7 @@
 </file>
 
 <file path=word/styles.xml><?xml version="1.0" encoding="utf-8"?>
-<w:styles xmlns:mc="http://schemas.openxmlformats.org/markup-compatibility/2006" xmlns:r="http://schemas.openxmlformats.org/officeDocument/2006/relationships" xmlns:w="http://schemas.openxmlformats.org/wordprocessingml/2006/main" xmlns:w14="http://schemas.microsoft.com/office/word/2010/wordml" xmlns:w15="http://schemas.microsoft.com/office/word/2012/wordml" mc:Ignorable="w14 w15">
+<w:styles xmlns:mc="http://schemas.openxmlformats.org/markup-compatibility/2006" xmlns:r="http://schemas.openxmlformats.org/officeDocument/2006/relationships" xmlns:w="http://schemas.openxmlformats.org/wordprocessingml/2006/main" xmlns:w14="http://schemas.microsoft.com/office/word/2010/wordml" mc:Ignorable="w14">
   <w:docDefaults>
     <w:rPrDefault>
       <w:rPr>
@@ -810,378 +751,436 @@
       </w:pPr>
     </w:pPrDefault>
   </w:docDefaults>
-  <w:latentStyles w:defLockedState="0" w:defUIPriority="99" w:defSemiHidden="0" w:defUnhideWhenUsed="0" w:defQFormat="0" w:count="371">
-    <w:lsdException w:name="Normal" w:uiPriority="0" w:qFormat="1"/>
-    <w:lsdException w:name="heading 1" w:uiPriority="9" w:qFormat="1"/>
-    <w:lsdException w:name="heading 2" w:semiHidden="1" w:uiPriority="9" w:unhideWhenUsed="1" w:qFormat="1"/>
-    <w:lsdException w:name="heading 3" w:semiHidden="1" w:uiPriority="9" w:unhideWhenUsed="1" w:qFormat="1"/>
-    <w:lsdException w:name="heading 4" w:semiHidden="1" w:uiPriority="9" w:unhideWhenUsed="1" w:qFormat="1"/>
-    <w:lsdException w:name="heading 5" w:semiHidden="1" w:uiPriority="9" w:unhideWhenUsed="1" w:qFormat="1"/>
-    <w:lsdException w:name="heading 6" w:semiHidden="1" w:uiPriority="9" w:unhideWhenUsed="1" w:qFormat="1"/>
-    <w:lsdException w:name="heading 7" w:semiHidden="1" w:uiPriority="9" w:unhideWhenUsed="1" w:qFormat="1"/>
-    <w:lsdException w:name="heading 8" w:semiHidden="1" w:uiPriority="9" w:unhideWhenUsed="1" w:qFormat="1"/>
-    <w:lsdException w:name="heading 9" w:semiHidden="1" w:uiPriority="9" w:unhideWhenUsed="1" w:qFormat="1"/>
-    <w:lsdException w:name="index 1" w:semiHidden="1" w:unhideWhenUsed="1"/>
-    <w:lsdException w:name="index 2" w:semiHidden="1" w:unhideWhenUsed="1"/>
-    <w:lsdException w:name="index 3" w:semiHidden="1" w:unhideWhenUsed="1"/>
-    <w:lsdException w:name="index 4" w:semiHidden="1" w:unhideWhenUsed="1"/>
-    <w:lsdException w:name="index 5" w:semiHidden="1" w:unhideWhenUsed="1"/>
-    <w:lsdException w:name="index 6" w:semiHidden="1" w:unhideWhenUsed="1"/>
-    <w:lsdException w:name="index 7" w:semiHidden="1" w:unhideWhenUsed="1"/>
-    <w:lsdException w:name="index 8" w:semiHidden="1" w:unhideWhenUsed="1"/>
-    <w:lsdException w:name="index 9" w:semiHidden="1" w:unhideWhenUsed="1"/>
-    <w:lsdException w:name="toc 1" w:semiHidden="1" w:uiPriority="39" w:unhideWhenUsed="1"/>
-    <w:lsdException w:name="toc 2" w:semiHidden="1" w:uiPriority="39" w:unhideWhenUsed="1"/>
-    <w:lsdException w:name="toc 3" w:semiHidden="1" w:uiPriority="39" w:unhideWhenUsed="1"/>
-    <w:lsdException w:name="toc 4" w:semiHidden="1" w:uiPriority="39" w:unhideWhenUsed="1"/>
-    <w:lsdException w:name="toc 5" w:semiHidden="1" w:uiPriority="39" w:unhideWhenUsed="1"/>
-    <w:lsdException w:name="toc 6" w:semiHidden="1" w:uiPriority="39" w:unhideWhenUsed="1"/>
-    <w:lsdException w:name="toc 7" w:semiHidden="1" w:uiPriority="39" w:unhideWhenUsed="1"/>
-    <w:lsdException w:name="toc 8" w:semiHidden="1" w:uiPriority="39" w:unhideWhenUsed="1"/>
-    <w:lsdException w:name="toc 9" w:semiHidden="1" w:uiPriority="39" w:unhideWhenUsed="1"/>
-    <w:lsdException w:name="Normal Indent" w:semiHidden="1" w:unhideWhenUsed="1"/>
-    <w:lsdException w:name="footnote text" w:semiHidden="1" w:unhideWhenUsed="1"/>
-    <w:lsdException w:name="annotation text" w:semiHidden="1" w:unhideWhenUsed="1"/>
-    <w:lsdException w:name="header" w:semiHidden="1" w:unhideWhenUsed="1"/>
-    <w:lsdException w:name="footer" w:semiHidden="1" w:unhideWhenUsed="1"/>
-    <w:lsdException w:name="index heading" w:semiHidden="1" w:unhideWhenUsed="1"/>
-    <w:lsdException w:name="caption" w:semiHidden="1" w:uiPriority="35" w:unhideWhenUsed="1" w:qFormat="1"/>
-    <w:lsdException w:name="table of figures" w:semiHidden="1" w:unhideWhenUsed="1"/>
-    <w:lsdException w:name="envelope address" w:semiHidden="1" w:unhideWhenUsed="1"/>
-    <w:lsdException w:name="envelope return" w:semiHidden="1" w:unhideWhenUsed="1"/>
-    <w:lsdException w:name="footnote reference" w:semiHidden="1" w:unhideWhenUsed="1"/>
-    <w:lsdException w:name="annotation reference" w:semiHidden="1" w:unhideWhenUsed="1"/>
-    <w:lsdException w:name="line number" w:semiHidden="1" w:unhideWhenUsed="1"/>
-    <w:lsdException w:name="page number" w:semiHidden="1" w:unhideWhenUsed="1"/>
-    <w:lsdException w:name="endnote reference" w:semiHidden="1" w:unhideWhenUsed="1"/>
-    <w:lsdException w:name="endnote text" w:semiHidden="1" w:unhideWhenUsed="1"/>
-    <w:lsdException w:name="table of authorities" w:semiHidden="1" w:unhideWhenUsed="1"/>
-    <w:lsdException w:name="macro" w:semiHidden="1" w:unhideWhenUsed="1"/>
-    <w:lsdException w:name="toa heading" w:semiHidden="1" w:unhideWhenUsed="1"/>
-    <w:lsdException w:name="List" w:semiHidden="1" w:unhideWhenUsed="1"/>
-    <w:lsdException w:name="List Bullet" w:semiHidden="1" w:unhideWhenUsed="1"/>
-    <w:lsdException w:name="List Number" w:semiHidden="1" w:unhideWhenUsed="1"/>
-    <w:lsdException w:name="List 2" w:semiHidden="1" w:unhideWhenUsed="1"/>
-    <w:lsdException w:name="List 3" w:semiHidden="1" w:unhideWhenUsed="1"/>
-    <w:lsdException w:name="List 4" w:semiHidden="1" w:unhideWhenUsed="1"/>
-    <w:lsdException w:name="List 5" w:semiHidden="1" w:unhideWhenUsed="1"/>
-    <w:lsdException w:name="List Bullet 2" w:semiHidden="1" w:unhideWhenUsed="1"/>
-    <w:lsdException w:name="List Bullet 3" w:semiHidden="1" w:unhideWhenUsed="1"/>
-    <w:lsdException w:name="List Bullet 4" w:semiHidden="1" w:unhideWhenUsed="1"/>
-    <w:lsdException w:name="List Bullet 5" w:semiHidden="1" w:unhideWhenUsed="1"/>
-    <w:lsdException w:name="List Number 2" w:semiHidden="1" w:unhideWhenUsed="1"/>
-    <w:lsdException w:name="List Number 3" w:semiHidden="1" w:unhideWhenUsed="1"/>
-    <w:lsdException w:name="List Number 4" w:semiHidden="1" w:unhideWhenUsed="1"/>
-    <w:lsdException w:name="List Number 5" w:semiHidden="1" w:unhideWhenUsed="1"/>
-    <w:lsdException w:name="Title" w:uiPriority="10" w:qFormat="1"/>
-    <w:lsdException w:name="Closing" w:semiHidden="1" w:unhideWhenUsed="1"/>
-    <w:lsdException w:name="Signature" w:semiHidden="1" w:unhideWhenUsed="1"/>
-    <w:lsdException w:name="Default Paragraph Font" w:semiHidden="1" w:uiPriority="1" w:unhideWhenUsed="1"/>
-    <w:lsdException w:name="Body Text" w:semiHidden="1" w:unhideWhenUsed="1"/>
-    <w:lsdException w:name="Body Text Indent" w:semiHidden="1" w:unhideWhenUsed="1"/>
-    <w:lsdException w:name="List Continue" w:semiHidden="1" w:unhideWhenUsed="1"/>
-    <w:lsdException w:name="List Continue 2" w:semiHidden="1" w:unhideWhenUsed="1"/>
-    <w:lsdException w:name="List Continue 3" w:semiHidden="1" w:unhideWhenUsed="1"/>
-    <w:lsdException w:name="List Continue 4" w:semiHidden="1" w:unhideWhenUsed="1"/>
-    <w:lsdException w:name="List Continue 5" w:semiHidden="1" w:unhideWhenUsed="1"/>
-    <w:lsdException w:name="Message Header" w:semiHidden="1" w:unhideWhenUsed="1"/>
-    <w:lsdException w:name="Subtitle" w:uiPriority="11" w:qFormat="1"/>
-    <w:lsdException w:name="Salutation" w:semiHidden="1" w:unhideWhenUsed="1"/>
-    <w:lsdException w:name="Date" w:semiHidden="1" w:unhideWhenUsed="1"/>
-    <w:lsdException w:name="Body Text First Indent" w:semiHidden="1" w:unhideWhenUsed="1"/>
-    <w:lsdException w:name="Body Text First Indent 2" w:semiHidden="1" w:unhideWhenUsed="1"/>
-    <w:lsdException w:name="Note Heading" w:semiHidden="1" w:unhideWhenUsed="1"/>
-    <w:lsdException w:name="Body Text 2" w:semiHidden="1" w:unhideWhenUsed="1"/>
-    <w:lsdException w:name="Body Text 3" w:semiHidden="1" w:unhideWhenUsed="1"/>
-    <w:lsdException w:name="Body Text Indent 2" w:semiHidden="1" w:unhideWhenUsed="1"/>
-    <w:lsdException w:name="Body Text Indent 3" w:semiHidden="1" w:unhideWhenUsed="1"/>
-    <w:lsdException w:name="Block Text" w:semiHidden="1" w:unhideWhenUsed="1"/>
-    <w:lsdException w:name="Hyperlink" w:semiHidden="1" w:unhideWhenUsed="1"/>
-    <w:lsdException w:name="FollowedHyperlink" w:semiHidden="1" w:unhideWhenUsed="1"/>
-    <w:lsdException w:name="Strong" w:uiPriority="22" w:qFormat="1"/>
-    <w:lsdException w:name="Emphasis" w:uiPriority="20" w:qFormat="1"/>
-    <w:lsdException w:name="Document Map" w:semiHidden="1" w:unhideWhenUsed="1"/>
-    <w:lsdException w:name="Plain Text" w:semiHidden="1" w:unhideWhenUsed="1"/>
-    <w:lsdException w:name="E-mail Signature" w:semiHidden="1" w:unhideWhenUsed="1"/>
-    <w:lsdException w:name="HTML Top of Form" w:semiHidden="1" w:unhideWhenUsed="1"/>
-    <w:lsdException w:name="HTML Bottom of Form" w:semiHidden="1" w:unhideWhenUsed="1"/>
-    <w:lsdException w:name="Normal (Web)" w:semiHidden="1" w:unhideWhenUsed="1"/>
-    <w:lsdException w:name="HTML Acronym" w:semiHidden="1" w:unhideWhenUsed="1"/>
-    <w:lsdException w:name="HTML Address" w:semiHidden="1" w:unhideWhenUsed="1"/>
-    <w:lsdException w:name="HTML Cite" w:semiHidden="1" w:unhideWhenUsed="1"/>
-    <w:lsdException w:name="HTML Code" w:semiHidden="1" w:unhideWhenUsed="1"/>
-    <w:lsdException w:name="HTML Definition" w:semiHidden="1" w:unhideWhenUsed="1"/>
-    <w:lsdException w:name="HTML Keyboard" w:semiHidden="1" w:unhideWhenUsed="1"/>
-    <w:lsdException w:name="HTML Preformatted" w:semiHidden="1" w:unhideWhenUsed="1"/>
-    <w:lsdException w:name="HTML Sample" w:semiHidden="1" w:unhideWhenUsed="1"/>
-    <w:lsdException w:name="HTML Typewriter" w:semiHidden="1" w:unhideWhenUsed="1"/>
-    <w:lsdException w:name="HTML Variable" w:semiHidden="1" w:unhideWhenUsed="1"/>
-    <w:lsdException w:name="Normal Table" w:semiHidden="1" w:unhideWhenUsed="1"/>
-    <w:lsdException w:name="annotation subject" w:semiHidden="1" w:unhideWhenUsed="1"/>
-    <w:lsdException w:name="No List" w:semiHidden="1" w:unhideWhenUsed="1"/>
-    <w:lsdException w:name="Outline List 1" w:semiHidden="1" w:unhideWhenUsed="1"/>
-    <w:lsdException w:name="Outline List 2" w:semiHidden="1" w:unhideWhenUsed="1"/>
-    <w:lsdException w:name="Outline List 3" w:semiHidden="1" w:unhideWhenUsed="1"/>
-    <w:lsdException w:name="Table Simple 1" w:semiHidden="1" w:unhideWhenUsed="1"/>
-    <w:lsdException w:name="Table Simple 2" w:semiHidden="1" w:unhideWhenUsed="1"/>
-    <w:lsdException w:name="Table Simple 3" w:semiHidden="1" w:unhideWhenUsed="1"/>
-    <w:lsdException w:name="Table Classic 1" w:semiHidden="1" w:unhideWhenUsed="1"/>
-    <w:lsdException w:name="Table Classic 2" w:semiHidden="1" w:unhideWhenUsed="1"/>
-    <w:lsdException w:name="Table Classic 3" w:semiHidden="1" w:unhideWhenUsed="1"/>
-    <w:lsdException w:name="Table Classic 4" w:semiHidden="1" w:unhideWhenUsed="1"/>
-    <w:lsdException w:name="Table Colorful 1" w:semiHidden="1" w:unhideWhenUsed="1"/>
-    <w:lsdException w:name="Table Colorful 2" w:semiHidden="1" w:unhideWhenUsed="1"/>
-    <w:lsdException w:name="Table Colorful 3" w:semiHidden="1" w:unhideWhenUsed="1"/>
-    <w:lsdException w:name="Table Columns 1" w:semiHidden="1" w:unhideWhenUsed="1"/>
-    <w:lsdException w:name="Table Columns 2" w:semiHidden="1" w:unhideWhenUsed="1"/>
-    <w:lsdException w:name="Table Columns 3" w:semiHidden="1" w:unhideWhenUsed="1"/>
-    <w:lsdException w:name="Table Columns 4" w:semiHidden="1" w:unhideWhenUsed="1"/>
-    <w:lsdException w:name="Table Columns 5" w:semiHidden="1" w:unhideWhenUsed="1"/>
-    <w:lsdException w:name="Table Grid 1" w:semiHidden="1" w:unhideWhenUsed="1"/>
-    <w:lsdException w:name="Table Grid 2" w:semiHidden="1" w:unhideWhenUsed="1"/>
-    <w:lsdException w:name="Table Grid 3" w:semiHidden="1" w:unhideWhenUsed="1"/>
-    <w:lsdException w:name="Table Grid 4" w:semiHidden="1" w:unhideWhenUsed="1"/>
-    <w:lsdException w:name="Table Grid 5" w:semiHidden="1" w:unhideWhenUsed="1"/>
-    <w:lsdException w:name="Table Grid 6" w:semiHidden="1" w:unhideWhenUsed="1"/>
-    <w:lsdException w:name="Table Grid 7" w:semiHidden="1" w:unhideWhenUsed="1"/>
-    <w:lsdException w:name="Table Grid 8" w:semiHidden="1" w:unhideWhenUsed="1"/>
-    <w:lsdException w:name="Table List 1" w:semiHidden="1" w:unhideWhenUsed="1"/>
-    <w:lsdException w:name="Table List 2" w:semiHidden="1" w:unhideWhenUsed="1"/>
-    <w:lsdException w:name="Table List 3" w:semiHidden="1" w:unhideWhenUsed="1"/>
-    <w:lsdException w:name="Table List 4" w:semiHidden="1" w:unhideWhenUsed="1"/>
-    <w:lsdException w:name="Table List 5" w:semiHidden="1" w:unhideWhenUsed="1"/>
-    <w:lsdException w:name="Table List 6" w:semiHidden="1" w:unhideWhenUsed="1"/>
-    <w:lsdException w:name="Table List 7" w:semiHidden="1" w:unhideWhenUsed="1"/>
-    <w:lsdException w:name="Table List 8" w:semiHidden="1" w:unhideWhenUsed="1"/>
-    <w:lsdException w:name="Table 3D effects 1" w:semiHidden="1" w:unhideWhenUsed="1"/>
-    <w:lsdException w:name="Table 3D effects 2" w:semiHidden="1" w:unhideWhenUsed="1"/>
-    <w:lsdException w:name="Table 3D effects 3" w:semiHidden="1" w:unhideWhenUsed="1"/>
-    <w:lsdException w:name="Table Contemporary" w:semiHidden="1" w:unhideWhenUsed="1"/>
-    <w:lsdException w:name="Table Elegant" w:semiHidden="1" w:unhideWhenUsed="1"/>
-    <w:lsdException w:name="Table Professional" w:semiHidden="1" w:unhideWhenUsed="1"/>
-    <w:lsdException w:name="Table Subtle 1" w:semiHidden="1" w:unhideWhenUsed="1"/>
-    <w:lsdException w:name="Table Subtle 2" w:semiHidden="1" w:unhideWhenUsed="1"/>
-    <w:lsdException w:name="Table Web 1" w:semiHidden="1" w:unhideWhenUsed="1"/>
-    <w:lsdException w:name="Table Web 2" w:semiHidden="1" w:unhideWhenUsed="1"/>
-    <w:lsdException w:name="Table Web 3" w:semiHidden="1" w:unhideWhenUsed="1"/>
-    <w:lsdException w:name="Balloon Text" w:semiHidden="1" w:unhideWhenUsed="1"/>
-    <w:lsdException w:name="Table Grid" w:uiPriority="39"/>
-    <w:lsdException w:name="Table Theme" w:semiHidden="1" w:unhideWhenUsed="1"/>
-    <w:lsdException w:name="Placeholder Text" w:semiHidden="1"/>
-    <w:lsdException w:name="No Spacing" w:uiPriority="1" w:qFormat="1"/>
-    <w:lsdException w:name="Light Shading" w:uiPriority="60"/>
-    <w:lsdException w:name="Light List" w:uiPriority="61"/>
-    <w:lsdException w:name="Light Grid" w:uiPriority="62"/>
-    <w:lsdException w:name="Medium Shading 1" w:uiPriority="63"/>
-    <w:lsdException w:name="Medium Shading 2" w:uiPriority="64"/>
-    <w:lsdException w:name="Medium List 1" w:uiPriority="65"/>
-    <w:lsdException w:name="Medium List 2" w:uiPriority="66"/>
-    <w:lsdException w:name="Medium Grid 1" w:uiPriority="67"/>
-    <w:lsdException w:name="Medium Grid 2" w:uiPriority="68"/>
-    <w:lsdException w:name="Medium Grid 3" w:uiPriority="69"/>
-    <w:lsdException w:name="Dark List" w:uiPriority="70"/>
-    <w:lsdException w:name="Colorful Shading" w:uiPriority="71"/>
-    <w:lsdException w:name="Colorful List" w:uiPriority="72"/>
-    <w:lsdException w:name="Colorful Grid" w:uiPriority="73"/>
-    <w:lsdException w:name="Light Shading Accent 1" w:uiPriority="60"/>
-    <w:lsdException w:name="Light List Accent 1" w:uiPriority="61"/>
-    <w:lsdException w:name="Light Grid Accent 1" w:uiPriority="62"/>
-    <w:lsdException w:name="Medium Shading 1 Accent 1" w:uiPriority="63"/>
-    <w:lsdException w:name="Medium Shading 2 Accent 1" w:uiPriority="64"/>
-    <w:lsdException w:name="Medium List 1 Accent 1" w:uiPriority="65"/>
-    <w:lsdException w:name="Revision" w:semiHidden="1"/>
-    <w:lsdException w:name="List Paragraph" w:uiPriority="34" w:qFormat="1"/>
-    <w:lsdException w:name="Quote" w:uiPriority="29" w:qFormat="1"/>
-    <w:lsdException w:name="Intense Quote" w:uiPriority="30" w:qFormat="1"/>
-    <w:lsdException w:name="Medium List 2 Accent 1" w:uiPriority="66"/>
-    <w:lsdException w:name="Medium Grid 1 Accent 1" w:uiPriority="67"/>
-    <w:lsdException w:name="Medium Grid 2 Accent 1" w:uiPriority="68"/>
-    <w:lsdException w:name="Medium Grid 3 Accent 1" w:uiPriority="69"/>
-    <w:lsdException w:name="Dark List Accent 1" w:uiPriority="70"/>
-    <w:lsdException w:name="Colorful Shading Accent 1" w:uiPriority="71"/>
-    <w:lsdException w:name="Colorful List Accent 1" w:uiPriority="72"/>
-    <w:lsdException w:name="Colorful Grid Accent 1" w:uiPriority="73"/>
-    <w:lsdException w:name="Light Shading Accent 2" w:uiPriority="60"/>
-    <w:lsdException w:name="Light List Accent 2" w:uiPriority="61"/>
-    <w:lsdException w:name="Light Grid Accent 2" w:uiPriority="62"/>
-    <w:lsdException w:name="Medium Shading 1 Accent 2" w:uiPriority="63"/>
-    <w:lsdException w:name="Medium Shading 2 Accent 2" w:uiPriority="64"/>
-    <w:lsdException w:name="Medium List 1 Accent 2" w:uiPriority="65"/>
-    <w:lsdException w:name="Medium List 2 Accent 2" w:uiPriority="66"/>
-    <w:lsdException w:name="Medium Grid 1 Accent 2" w:uiPriority="67"/>
-    <w:lsdException w:name="Medium Grid 2 Accent 2" w:uiPriority="68"/>
-    <w:lsdException w:name="Medium Grid 3 Accent 2" w:uiPriority="69"/>
-    <w:lsdException w:name="Dark List Accent 2" w:uiPriority="70"/>
-    <w:lsdException w:name="Colorful Shading Accent 2" w:uiPriority="71"/>
-    <w:lsdException w:name="Colorful List Accent 2" w:uiPriority="72"/>
-    <w:lsdException w:name="Colorful Grid Accent 2" w:uiPriority="73"/>
-    <w:lsdException w:name="Light Shading Accent 3" w:uiPriority="60"/>
-    <w:lsdException w:name="Light List Accent 3" w:uiPriority="61"/>
-    <w:lsdException w:name="Light Grid Accent 3" w:uiPriority="62"/>
-    <w:lsdException w:name="Medium Shading 1 Accent 3" w:uiPriority="63"/>
-    <w:lsdException w:name="Medium Shading 2 Accent 3" w:uiPriority="64"/>
-    <w:lsdException w:name="Medium List 1 Accent 3" w:uiPriority="65"/>
-    <w:lsdException w:name="Medium List 2 Accent 3" w:uiPriority="66"/>
-    <w:lsdException w:name="Medium Grid 1 Accent 3" w:uiPriority="67"/>
-    <w:lsdException w:name="Medium Grid 2 Accent 3" w:uiPriority="68"/>
-    <w:lsdException w:name="Medium Grid 3 Accent 3" w:uiPriority="69"/>
-    <w:lsdException w:name="Dark List Accent 3" w:uiPriority="70"/>
-    <w:lsdException w:name="Colorful Shading Accent 3" w:uiPriority="71"/>
-    <w:lsdException w:name="Colorful List Accent 3" w:uiPriority="72"/>
-    <w:lsdException w:name="Colorful Grid Accent 3" w:uiPriority="73"/>
-    <w:lsdException w:name="Light Shading Accent 4" w:uiPriority="60"/>
-    <w:lsdException w:name="Light List Accent 4" w:uiPriority="61"/>
-    <w:lsdException w:name="Light Grid Accent 4" w:uiPriority="62"/>
-    <w:lsdException w:name="Medium Shading 1 Accent 4" w:uiPriority="63"/>
-    <w:lsdException w:name="Medium Shading 2 Accent 4" w:uiPriority="64"/>
-    <w:lsdException w:name="Medium List 1 Accent 4" w:uiPriority="65"/>
-    <w:lsdException w:name="Medium List 2 Accent 4" w:uiPriority="66"/>
-    <w:lsdException w:name="Medium Grid 1 Accent 4" w:uiPriority="67"/>
-    <w:lsdException w:name="Medium Grid 2 Accent 4" w:uiPriority="68"/>
-    <w:lsdException w:name="Medium Grid 3 Accent 4" w:uiPriority="69"/>
-    <w:lsdException w:name="Dark List Accent 4" w:uiPriority="70"/>
-    <w:lsdException w:name="Colorful Shading Accent 4" w:uiPriority="71"/>
-    <w:lsdException w:name="Colorful List Accent 4" w:uiPriority="72"/>
-    <w:lsdException w:name="Colorful Grid Accent 4" w:uiPriority="73"/>
-    <w:lsdException w:name="Light Shading Accent 5" w:uiPriority="60"/>
-    <w:lsdException w:name="Light List Accent 5" w:uiPriority="61"/>
-    <w:lsdException w:name="Light Grid Accent 5" w:uiPriority="62"/>
-    <w:lsdException w:name="Medium Shading 1 Accent 5" w:uiPriority="63"/>
-    <w:lsdException w:name="Medium Shading 2 Accent 5" w:uiPriority="64"/>
-    <w:lsdException w:name="Medium List 1 Accent 5" w:uiPriority="65"/>
-    <w:lsdException w:name="Medium List 2 Accent 5" w:uiPriority="66"/>
-    <w:lsdException w:name="Medium Grid 1 Accent 5" w:uiPriority="67"/>
-    <w:lsdException w:name="Medium Grid 2 Accent 5" w:uiPriority="68"/>
-    <w:lsdException w:name="Medium Grid 3 Accent 5" w:uiPriority="69"/>
-    <w:lsdException w:name="Dark List Accent 5" w:uiPriority="70"/>
-    <w:lsdException w:name="Colorful Shading Accent 5" w:uiPriority="71"/>
-    <w:lsdException w:name="Colorful List Accent 5" w:uiPriority="72"/>
-    <w:lsdException w:name="Colorful Grid Accent 5" w:uiPriority="73"/>
-    <w:lsdException w:name="Light Shading Accent 6" w:uiPriority="60"/>
-    <w:lsdException w:name="Light List Accent 6" w:uiPriority="61"/>
-    <w:lsdException w:name="Light Grid Accent 6" w:uiPriority="62"/>
-    <w:lsdException w:name="Medium Shading 1 Accent 6" w:uiPriority="63"/>
-    <w:lsdException w:name="Medium Shading 2 Accent 6" w:uiPriority="64"/>
-    <w:lsdException w:name="Medium List 1 Accent 6" w:uiPriority="65"/>
-    <w:lsdException w:name="Medium List 2 Accent 6" w:uiPriority="66"/>
-    <w:lsdException w:name="Medium Grid 1 Accent 6" w:uiPriority="67"/>
-    <w:lsdException w:name="Medium Grid 2 Accent 6" w:uiPriority="68"/>
-    <w:lsdException w:name="Medium Grid 3 Accent 6" w:uiPriority="69"/>
-    <w:lsdException w:name="Dark List Accent 6" w:uiPriority="70"/>
-    <w:lsdException w:name="Colorful Shading Accent 6" w:uiPriority="71"/>
-    <w:lsdException w:name="Colorful List Accent 6" w:uiPriority="72"/>
-    <w:lsdException w:name="Colorful Grid Accent 6" w:uiPriority="73"/>
-    <w:lsdException w:name="Subtle Emphasis" w:uiPriority="19" w:qFormat="1"/>
-    <w:lsdException w:name="Intense Emphasis" w:uiPriority="21" w:qFormat="1"/>
-    <w:lsdException w:name="Subtle Reference" w:uiPriority="31" w:qFormat="1"/>
-    <w:lsdException w:name="Intense Reference" w:uiPriority="32" w:qFormat="1"/>
-    <w:lsdException w:name="Book Title" w:uiPriority="33" w:qFormat="1"/>
-    <w:lsdException w:name="Bibliography" w:semiHidden="1" w:uiPriority="37" w:unhideWhenUsed="1"/>
-    <w:lsdException w:name="TOC Heading" w:semiHidden="1" w:uiPriority="39" w:unhideWhenUsed="1" w:qFormat="1"/>
-    <w:lsdException w:name="Plain Table 1" w:uiPriority="41"/>
-    <w:lsdException w:name="Plain Table 2" w:uiPriority="42"/>
-    <w:lsdException w:name="Plain Table 3" w:uiPriority="43"/>
-    <w:lsdException w:name="Plain Table 4" w:uiPriority="44"/>
-    <w:lsdException w:name="Plain Table 5" w:uiPriority="45"/>
-    <w:lsdException w:name="Grid Table Light" w:uiPriority="40"/>
-    <w:lsdException w:name="Grid Table 1 Light" w:uiPriority="46"/>
-    <w:lsdException w:name="Grid Table 2" w:uiPriority="47"/>
-    <w:lsdException w:name="Grid Table 3" w:uiPriority="48"/>
-    <w:lsdException w:name="Grid Table 4" w:uiPriority="49"/>
-    <w:lsdException w:name="Grid Table 5 Dark" w:uiPriority="50"/>
-    <w:lsdException w:name="Grid Table 6 Colorful" w:uiPriority="51"/>
-    <w:lsdException w:name="Grid Table 7 Colorful" w:uiPriority="52"/>
-    <w:lsdException w:name="Grid Table 1 Light Accent 1" w:uiPriority="46"/>
-    <w:lsdException w:name="Grid Table 2 Accent 1" w:uiPriority="47"/>
-    <w:lsdException w:name="Grid Table 3 Accent 1" w:uiPriority="48"/>
-    <w:lsdException w:name="Grid Table 4 Accent 1" w:uiPriority="49"/>
-    <w:lsdException w:name="Grid Table 5 Dark Accent 1" w:uiPriority="50"/>
-    <w:lsdException w:name="Grid Table 6 Colorful Accent 1" w:uiPriority="51"/>
-    <w:lsdException w:name="Grid Table 7 Colorful Accent 1" w:uiPriority="52"/>
-    <w:lsdException w:name="Grid Table 1 Light Accent 2" w:uiPriority="46"/>
-    <w:lsdException w:name="Grid Table 2 Accent 2" w:uiPriority="47"/>
-    <w:lsdException w:name="Grid Table 3 Accent 2" w:uiPriority="48"/>
-    <w:lsdException w:name="Grid Table 4 Accent 2" w:uiPriority="49"/>
-    <w:lsdException w:name="Grid Table 5 Dark Accent 2" w:uiPriority="50"/>
-    <w:lsdException w:name="Grid Table 6 Colorful Accent 2" w:uiPriority="51"/>
-    <w:lsdException w:name="Grid Table 7 Colorful Accent 2" w:uiPriority="52"/>
-    <w:lsdException w:name="Grid Table 1 Light Accent 3" w:uiPriority="46"/>
-    <w:lsdException w:name="Grid Table 2 Accent 3" w:uiPriority="47"/>
-    <w:lsdException w:name="Grid Table 3 Accent 3" w:uiPriority="48"/>
-    <w:lsdException w:name="Grid Table 4 Accent 3" w:uiPriority="49"/>
-    <w:lsdException w:name="Grid Table 5 Dark Accent 3" w:uiPriority="50"/>
-    <w:lsdException w:name="Grid Table 6 Colorful Accent 3" w:uiPriority="51"/>
-    <w:lsdException w:name="Grid Table 7 Colorful Accent 3" w:uiPriority="52"/>
-    <w:lsdException w:name="Grid Table 1 Light Accent 4" w:uiPriority="46"/>
-    <w:lsdException w:name="Grid Table 2 Accent 4" w:uiPriority="47"/>
-    <w:lsdException w:name="Grid Table 3 Accent 4" w:uiPriority="48"/>
-    <w:lsdException w:name="Grid Table 4 Accent 4" w:uiPriority="49"/>
-    <w:lsdException w:name="Grid Table 5 Dark Accent 4" w:uiPriority="50"/>
-    <w:lsdException w:name="Grid Table 6 Colorful Accent 4" w:uiPriority="51"/>
-    <w:lsdException w:name="Grid Table 7 Colorful Accent 4" w:uiPriority="52"/>
-    <w:lsdException w:name="Grid Table 1 Light Accent 5" w:uiPriority="46"/>
-    <w:lsdException w:name="Grid Table 2 Accent 5" w:uiPriority="47"/>
-    <w:lsdException w:name="Grid Table 3 Accent 5" w:uiPriority="48"/>
-    <w:lsdException w:name="Grid Table 4 Accent 5" w:uiPriority="49"/>
-    <w:lsdException w:name="Grid Table 5 Dark Accent 5" w:uiPriority="50"/>
-    <w:lsdException w:name="Grid Table 6 Colorful Accent 5" w:uiPriority="51"/>
-    <w:lsdException w:name="Grid Table 7 Colorful Accent 5" w:uiPriority="52"/>
-    <w:lsdException w:name="Grid Table 1 Light Accent 6" w:uiPriority="46"/>
-    <w:lsdException w:name="Grid Table 2 Accent 6" w:uiPriority="47"/>
-    <w:lsdException w:name="Grid Table 3 Accent 6" w:uiPriority="48"/>
-    <w:lsdException w:name="Grid Table 4 Accent 6" w:uiPriority="49"/>
-    <w:lsdException w:name="Grid Table 5 Dark Accent 6" w:uiPriority="50"/>
-    <w:lsdException w:name="Grid Table 6 Colorful Accent 6" w:uiPriority="51"/>
-    <w:lsdException w:name="Grid Table 7 Colorful Accent 6" w:uiPriority="52"/>
-    <w:lsdException w:name="List Table 1 Light" w:uiPriority="46"/>
-    <w:lsdException w:name="List Table 2" w:uiPriority="47"/>
-    <w:lsdException w:name="List Table 3" w:uiPriority="48"/>
-    <w:lsdException w:name="List Table 4" w:uiPriority="49"/>
-    <w:lsdException w:name="List Table 5 Dark" w:uiPriority="50"/>
-    <w:lsdException w:name="List Table 6 Colorful" w:uiPriority="51"/>
-    <w:lsdException w:name="List Table 7 Colorful" w:uiPriority="52"/>
-    <w:lsdException w:name="List Table 1 Light Accent 1" w:uiPriority="46"/>
-    <w:lsdException w:name="List Table 2 Accent 1" w:uiPriority="47"/>
-    <w:lsdException w:name="List Table 3 Accent 1" w:uiPriority="48"/>
-    <w:lsdException w:name="List Table 4 Accent 1" w:uiPriority="49"/>
-    <w:lsdException w:name="List Table 5 Dark Accent 1" w:uiPriority="50"/>
-    <w:lsdException w:name="List Table 6 Colorful Accent 1" w:uiPriority="51"/>
-    <w:lsdException w:name="List Table 7 Colorful Accent 1" w:uiPriority="52"/>
-    <w:lsdException w:name="List Table 1 Light Accent 2" w:uiPriority="46"/>
-    <w:lsdException w:name="List Table 2 Accent 2" w:uiPriority="47"/>
-    <w:lsdException w:name="List Table 3 Accent 2" w:uiPriority="48"/>
-    <w:lsdException w:name="List Table 4 Accent 2" w:uiPriority="49"/>
-    <w:lsdException w:name="List Table 5 Dark Accent 2" w:uiPriority="50"/>
-    <w:lsdException w:name="List Table 6 Colorful Accent 2" w:uiPriority="51"/>
-    <w:lsdException w:name="List Table 7 Colorful Accent 2" w:uiPriority="52"/>
-    <w:lsdException w:name="List Table 1 Light Accent 3" w:uiPriority="46"/>
-    <w:lsdException w:name="List Table 2 Accent 3" w:uiPriority="47"/>
-    <w:lsdException w:name="List Table 3 Accent 3" w:uiPriority="48"/>
-    <w:lsdException w:name="List Table 4 Accent 3" w:uiPriority="49"/>
-    <w:lsdException w:name="List Table 5 Dark Accent 3" w:uiPriority="50"/>
-    <w:lsdException w:name="List Table 6 Colorful Accent 3" w:uiPriority="51"/>
-    <w:lsdException w:name="List Table 7 Colorful Accent 3" w:uiPriority="52"/>
-    <w:lsdException w:name="List Table 1 Light Accent 4" w:uiPriority="46"/>
-    <w:lsdException w:name="List Table 2 Accent 4" w:uiPriority="47"/>
-    <w:lsdException w:name="List Table 3 Accent 4" w:uiPriority="48"/>
-    <w:lsdException w:name="List Table 4 Accent 4" w:uiPriority="49"/>
-    <w:lsdException w:name="List Table 5 Dark Accent 4" w:uiPriority="50"/>
-    <w:lsdException w:name="List Table 6 Colorful Accent 4" w:uiPriority="51"/>
-    <w:lsdException w:name="List Table 7 Colorful Accent 4" w:uiPriority="52"/>
-    <w:lsdException w:name="List Table 1 Light Accent 5" w:uiPriority="46"/>
-    <w:lsdException w:name="List Table 2 Accent 5" w:uiPriority="47"/>
-    <w:lsdException w:name="List Table 3 Accent 5" w:uiPriority="48"/>
-    <w:lsdException w:name="List Table 4 Accent 5" w:uiPriority="49"/>
-    <w:lsdException w:name="List Table 5 Dark Accent 5" w:uiPriority="50"/>
-    <w:lsdException w:name="List Table 6 Colorful Accent 5" w:uiPriority="51"/>
-    <w:lsdException w:name="List Table 7 Colorful Accent 5" w:uiPriority="52"/>
-    <w:lsdException w:name="List Table 1 Light Accent 6" w:uiPriority="46"/>
-    <w:lsdException w:name="List Table 2 Accent 6" w:uiPriority="47"/>
-    <w:lsdException w:name="List Table 3 Accent 6" w:uiPriority="48"/>
-    <w:lsdException w:name="List Table 4 Accent 6" w:uiPriority="49"/>
-    <w:lsdException w:name="List Table 5 Dark Accent 6" w:uiPriority="50"/>
-    <w:lsdException w:name="List Table 6 Colorful Accent 6" w:uiPriority="51"/>
-    <w:lsdException w:name="List Table 7 Colorful Accent 6" w:uiPriority="52"/>
+  <w:latentStyles w:defLockedState="0" w:defUIPriority="99" w:defSemiHidden="1" w:defUnhideWhenUsed="1" w:defQFormat="0" w:count="267">
+    <w:lsdException w:name="Normal" w:semiHidden="0" w:uiPriority="0" w:unhideWhenUsed="0" w:qFormat="1"/>
+    <w:lsdException w:name="heading 1" w:semiHidden="0" w:uiPriority="9" w:unhideWhenUsed="0" w:qFormat="1"/>
+    <w:lsdException w:name="heading 2" w:uiPriority="9" w:qFormat="1"/>
+    <w:lsdException w:name="heading 3" w:uiPriority="9" w:qFormat="1"/>
+    <w:lsdException w:name="heading 4" w:uiPriority="9" w:qFormat="1"/>
+    <w:lsdException w:name="heading 5" w:uiPriority="9" w:qFormat="1"/>
+    <w:lsdException w:name="heading 6" w:uiPriority="9" w:qFormat="1"/>
+    <w:lsdException w:name="heading 7" w:uiPriority="9" w:qFormat="1"/>
+    <w:lsdException w:name="heading 8" w:uiPriority="9" w:qFormat="1"/>
+    <w:lsdException w:name="heading 9" w:uiPriority="9" w:qFormat="1"/>
+    <w:lsdException w:name="toc 1" w:uiPriority="39"/>
+    <w:lsdException w:name="toc 2" w:uiPriority="39"/>
+    <w:lsdException w:name="toc 3" w:uiPriority="39"/>
+    <w:lsdException w:name="toc 4" w:uiPriority="39"/>
+    <w:lsdException w:name="toc 5" w:uiPriority="39"/>
+    <w:lsdException w:name="toc 6" w:uiPriority="39"/>
+    <w:lsdException w:name="toc 7" w:uiPriority="39"/>
+    <w:lsdException w:name="toc 8" w:uiPriority="39"/>
+    <w:lsdException w:name="toc 9" w:uiPriority="39"/>
+    <w:lsdException w:name="caption" w:uiPriority="35" w:qFormat="1"/>
+    <w:lsdException w:name="Title" w:semiHidden="0" w:uiPriority="10" w:unhideWhenUsed="0" w:qFormat="1"/>
+    <w:lsdException w:name="Default Paragraph Font" w:uiPriority="1"/>
+    <w:lsdException w:name="Subtitle" w:semiHidden="0" w:uiPriority="11" w:unhideWhenUsed="0" w:qFormat="1"/>
+    <w:lsdException w:name="Strong" w:semiHidden="0" w:uiPriority="22" w:unhideWhenUsed="0" w:qFormat="1"/>
+    <w:lsdException w:name="Emphasis" w:semiHidden="0" w:uiPriority="20" w:unhideWhenUsed="0" w:qFormat="1"/>
+    <w:lsdException w:name="Table Grid" w:semiHidden="0" w:uiPriority="39" w:unhideWhenUsed="0"/>
+    <w:lsdException w:name="Placeholder Text" w:unhideWhenUsed="0"/>
+    <w:lsdException w:name="No Spacing" w:semiHidden="0" w:uiPriority="1" w:unhideWhenUsed="0" w:qFormat="1"/>
+    <w:lsdException w:name="Light Shading" w:semiHidden="0" w:uiPriority="60" w:unhideWhenUsed="0"/>
+    <w:lsdException w:name="Light List" w:semiHidden="0" w:uiPriority="61" w:unhideWhenUsed="0"/>
+    <w:lsdException w:name="Light Grid" w:semiHidden="0" w:uiPriority="62" w:unhideWhenUsed="0"/>
+    <w:lsdException w:name="Medium Shading 1" w:semiHidden="0" w:uiPriority="63" w:unhideWhenUsed="0"/>
+    <w:lsdException w:name="Medium Shading 2" w:semiHidden="0" w:uiPriority="64" w:unhideWhenUsed="0"/>
+    <w:lsdException w:name="Medium List 1" w:semiHidden="0" w:uiPriority="65" w:unhideWhenUsed="0"/>
+    <w:lsdException w:name="Medium List 2" w:semiHidden="0" w:uiPriority="66" w:unhideWhenUsed="0"/>
+    <w:lsdException w:name="Medium Grid 1" w:semiHidden="0" w:uiPriority="67" w:unhideWhenUsed="0"/>
+    <w:lsdException w:name="Medium Grid 2" w:semiHidden="0" w:uiPriority="68" w:unhideWhenUsed="0"/>
+    <w:lsdException w:name="Medium Grid 3" w:semiHidden="0" w:uiPriority="69" w:unhideWhenUsed="0"/>
+    <w:lsdException w:name="Dark List" w:semiHidden="0" w:uiPriority="70" w:unhideWhenUsed="0"/>
+    <w:lsdException w:name="Colorful Shading" w:semiHidden="0" w:uiPriority="71" w:unhideWhenUsed="0"/>
+    <w:lsdException w:name="Colorful List" w:semiHidden="0" w:uiPriority="72" w:unhideWhenUsed="0"/>
+    <w:lsdException w:name="Colorful Grid" w:semiHidden="0" w:uiPriority="73" w:unhideWhenUsed="0"/>
+    <w:lsdException w:name="Light Shading Accent 1" w:semiHidden="0" w:uiPriority="60" w:unhideWhenUsed="0"/>
+    <w:lsdException w:name="Light List Accent 1" w:semiHidden="0" w:uiPriority="61" w:unhideWhenUsed="0"/>
+    <w:lsdException w:name="Light Grid Accent 1" w:semiHidden="0" w:uiPriority="62" w:unhideWhenUsed="0"/>
+    <w:lsdException w:name="Medium Shading 1 Accent 1" w:semiHidden="0" w:uiPriority="63" w:unhideWhenUsed="0"/>
+    <w:lsdException w:name="Medium Shading 2 Accent 1" w:semiHidden="0" w:uiPriority="64" w:unhideWhenUsed="0"/>
+    <w:lsdException w:name="Medium List 1 Accent 1" w:semiHidden="0" w:uiPriority="65" w:unhideWhenUsed="0"/>
+    <w:lsdException w:name="Revision" w:unhideWhenUsed="0"/>
+    <w:lsdException w:name="List Paragraph" w:semiHidden="0" w:uiPriority="34" w:unhideWhenUsed="0" w:qFormat="1"/>
+    <w:lsdException w:name="Quote" w:semiHidden="0" w:uiPriority="29" w:unhideWhenUsed="0" w:qFormat="1"/>
+    <w:lsdException w:name="Intense Quote" w:semiHidden="0" w:uiPriority="30" w:unhideWhenUsed="0" w:qFormat="1"/>
+    <w:lsdException w:name="Medium List 2 Accent 1" w:semiHidden="0" w:uiPriority="66" w:unhideWhenUsed="0"/>
+    <w:lsdException w:name="Medium Grid 1 Accent 1" w:semiHidden="0" w:uiPriority="67" w:unhideWhenUsed="0"/>
+    <w:lsdException w:name="Medium Grid 2 Accent 1" w:semiHidden="0" w:uiPriority="68" w:unhideWhenUsed="0"/>
+    <w:lsdException w:name="Medium Grid 3 Accent 1" w:semiHidden="0" w:uiPriority="69" w:unhideWhenUsed="0"/>
+    <w:lsdException w:name="Dark List Accent 1" w:semiHidden="0" w:uiPriority="70" w:unhideWhenUsed="0"/>
+    <w:lsdException w:name="Colorful Shading Accent 1" w:semiHidden="0" w:uiPriority="71" w:unhideWhenUsed="0"/>
+    <w:lsdException w:name="Colorful List Accent 1" w:semiHidden="0" w:uiPriority="72" w:unhideWhenUsed="0"/>
+    <w:lsdException w:name="Colorful Grid Accent 1" w:semiHidden="0" w:uiPriority="73" w:unhideWhenUsed="0"/>
+    <w:lsdException w:name="Light Shading Accent 2" w:semiHidden="0" w:uiPriority="60" w:unhideWhenUsed="0"/>
+    <w:lsdException w:name="Light List Accent 2" w:semiHidden="0" w:uiPriority="61" w:unhideWhenUsed="0"/>
+    <w:lsdException w:name="Light Grid Accent 2" w:semiHidden="0" w:uiPriority="62" w:unhideWhenUsed="0"/>
+    <w:lsdException w:name="Medium Shading 1 Accent 2" w:semiHidden="0" w:uiPriority="63" w:unhideWhenUsed="0"/>
+    <w:lsdException w:name="Medium Shading 2 Accent 2" w:semiHidden="0" w:uiPriority="64" w:unhideWhenUsed="0"/>
+    <w:lsdException w:name="Medium List 1 Accent 2" w:semiHidden="0" w:uiPriority="65" w:unhideWhenUsed="0"/>
+    <w:lsdException w:name="Medium List 2 Accent 2" w:semiHidden="0" w:uiPriority="66" w:unhideWhenUsed="0"/>
+    <w:lsdException w:name="Medium Grid 1 Accent 2" w:semiHidden="0" w:uiPriority="67" w:unhideWhenUsed="0"/>
+    <w:lsdException w:name="Medium Grid 2 Accent 2" w:semiHidden="0" w:uiPriority="68" w:unhideWhenUsed="0"/>
+    <w:lsdException w:name="Medium Grid 3 Accent 2" w:semiHidden="0" w:uiPriority="69" w:unhideWhenUsed="0"/>
+    <w:lsdException w:name="Dark List Accent 2" w:semiHidden="0" w:uiPriority="70" w:unhideWhenUsed="0"/>
+    <w:lsdException w:name="Colorful Shading Accent 2" w:semiHidden="0" w:uiPriority="71" w:unhideWhenUsed="0"/>
+    <w:lsdException w:name="Colorful List Accent 2" w:semiHidden="0" w:uiPriority="72" w:unhideWhenUsed="0"/>
+    <w:lsdException w:name="Colorful Grid Accent 2" w:semiHidden="0" w:uiPriority="73" w:unhideWhenUsed="0"/>
+    <w:lsdException w:name="Light Shading Accent 3" w:semiHidden="0" w:uiPriority="60" w:unhideWhenUsed="0"/>
+    <w:lsdException w:name="Light List Accent 3" w:semiHidden="0" w:uiPriority="61" w:unhideWhenUsed="0"/>
+    <w:lsdException w:name="Light Grid Accent 3" w:semiHidden="0" w:uiPriority="62" w:unhideWhenUsed="0"/>
+    <w:lsdException w:name="Medium Shading 1 Accent 3" w:semiHidden="0" w:uiPriority="63" w:unhideWhenUsed="0"/>
+    <w:lsdException w:name="Medium Shading 2 Accent 3" w:semiHidden="0" w:uiPriority="64" w:unhideWhenUsed="0"/>
+    <w:lsdException w:name="Medium List 1 Accent 3" w:semiHidden="0" w:uiPriority="65" w:unhideWhenUsed="0"/>
+    <w:lsdException w:name="Medium List 2 Accent 3" w:semiHidden="0" w:uiPriority="66" w:unhideWhenUsed="0"/>
+    <w:lsdException w:name="Medium Grid 1 Accent 3" w:semiHidden="0" w:uiPriority="67" w:unhideWhenUsed="0"/>
+    <w:lsdException w:name="Medium Grid 2 Accent 3" w:semiHidden="0" w:uiPriority="68" w:unhideWhenUsed="0"/>
+    <w:lsdException w:name="Medium Grid 3 Accent 3" w:semiHidden="0" w:uiPriority="69" w:unhideWhenUsed="0"/>
+    <w:lsdException w:name="Dark List Accent 3" w:semiHidden="0" w:uiPriority="70" w:unhideWhenUsed="0"/>
+    <w:lsdException w:name="Colorful Shading Accent 3" w:semiHidden="0" w:uiPriority="71" w:unhideWhenUsed="0"/>
+    <w:lsdException w:name="Colorful List Accent 3" w:semiHidden="0" w:uiPriority="72" w:unhideWhenUsed="0"/>
+    <w:lsdException w:name="Colorful Grid Accent 3" w:semiHidden="0" w:uiPriority="73" w:unhideWhenUsed="0"/>
+    <w:lsdException w:name="Light Shading Accent 4" w:semiHidden="0" w:uiPriority="60" w:unhideWhenUsed="0"/>
+    <w:lsdException w:name="Light List Accent 4" w:semiHidden="0" w:uiPriority="61" w:unhideWhenUsed="0"/>
+    <w:lsdException w:name="Light Grid Accent 4" w:semiHidden="0" w:uiPriority="62" w:unhideWhenUsed="0"/>
+    <w:lsdException w:name="Medium Shading 1 Accent 4" w:semiHidden="0" w:uiPriority="63" w:unhideWhenUsed="0"/>
+    <w:lsdException w:name="Medium Shading 2 Accent 4" w:semiHidden="0" w:uiPriority="64" w:unhideWhenUsed="0"/>
+    <w:lsdException w:name="Medium List 1 Accent 4" w:semiHidden="0" w:uiPriority="65" w:unhideWhenUsed="0"/>
+    <w:lsdException w:name="Medium List 2 Accent 4" w:semiHidden="0" w:uiPriority="66" w:unhideWhenUsed="0"/>
+    <w:lsdException w:name="Medium Grid 1 Accent 4" w:semiHidden="0" w:uiPriority="67" w:unhideWhenUsed="0"/>
+    <w:lsdException w:name="Medium Grid 2 Accent 4" w:semiHidden="0" w:uiPriority="68" w:unhideWhenUsed="0"/>
+    <w:lsdException w:name="Medium Grid 3 Accent 4" w:semiHidden="0" w:uiPriority="69" w:unhideWhenUsed="0"/>
+    <w:lsdException w:name="Dark List Accent 4" w:semiHidden="0" w:uiPriority="70" w:unhideWhenUsed="0"/>
+    <w:lsdException w:name="Colorful Shading Accent 4" w:semiHidden="0" w:uiPriority="71" w:unhideWhenUsed="0"/>
+    <w:lsdException w:name="Colorful List Accent 4" w:semiHidden="0" w:uiPriority="72" w:unhideWhenUsed="0"/>
+    <w:lsdException w:name="Colorful Grid Accent 4" w:semiHidden="0" w:uiPriority="73" w:unhideWhenUsed="0"/>
+    <w:lsdException w:name="Light Shading Accent 5" w:semiHidden="0" w:uiPriority="60" w:unhideWhenUsed="0"/>
+    <w:lsdException w:name="Light List Accent 5" w:semiHidden="0" w:uiPriority="61" w:unhideWhenUsed="0"/>
+    <w:lsdException w:name="Light Grid Accent 5" w:semiHidden="0" w:uiPriority="62" w:unhideWhenUsed="0"/>
+    <w:lsdException w:name="Medium Shading 1 Accent 5" w:semiHidden="0" w:uiPriority="63" w:unhideWhenUsed="0"/>
+    <w:lsdException w:name="Medium Shading 2 Accent 5" w:semiHidden="0" w:uiPriority="64" w:unhideWhenUsed="0"/>
+    <w:lsdException w:name="Medium List 1 Accent 5" w:semiHidden="0" w:uiPriority="65" w:unhideWhenUsed="0"/>
+    <w:lsdException w:name="Medium List 2 Accent 5" w:semiHidden="0" w:uiPriority="66" w:unhideWhenUsed="0"/>
+    <w:lsdException w:name="Medium Grid 1 Accent 5" w:semiHidden="0" w:uiPriority="67" w:unhideWhenUsed="0"/>
+    <w:lsdException w:name="Medium Grid 2 Accent 5" w:semiHidden="0" w:uiPriority="68" w:unhideWhenUsed="0"/>
+    <w:lsdException w:name="Medium Grid 3 Accent 5" w:semiHidden="0" w:uiPriority="69" w:unhideWhenUsed="0"/>
+    <w:lsdException w:name="Dark List Accent 5" w:semiHidden="0" w:uiPriority="70" w:unhideWhenUsed="0"/>
+    <w:lsdException w:name="Colorful Shading Accent 5" w:semiHidden="0" w:uiPriority="71" w:unhideWhenUsed="0"/>
+    <w:lsdException w:name="Colorful List Accent 5" w:semiHidden="0" w:uiPriority="72" w:unhideWhenUsed="0"/>
+    <w:lsdException w:name="Colorful Grid Accent 5" w:semiHidden="0" w:uiPriority="73" w:unhideWhenUsed="0"/>
+    <w:lsdException w:name="Light Shading Accent 6" w:semiHidden="0" w:uiPriority="60" w:unhideWhenUsed="0"/>
+    <w:lsdException w:name="Light List Accent 6" w:semiHidden="0" w:uiPriority="61" w:unhideWhenUsed="0"/>
+    <w:lsdException w:name="Light Grid Accent 6" w:semiHidden="0" w:uiPriority="62" w:unhideWhenUsed="0"/>
+    <w:lsdException w:name="Medium Shading 1 Accent 6" w:semiHidden="0" w:uiPriority="63" w:unhideWhenUsed="0"/>
+    <w:lsdException w:name="Medium Shading 2 Accent 6" w:semiHidden="0" w:uiPriority="64" w:unhideWhenUsed="0"/>
+    <w:lsdException w:name="Medium List 1 Accent 6" w:semiHidden="0" w:uiPriority="65" w:unhideWhenUsed="0"/>
+    <w:lsdException w:name="Medium List 2 Accent 6" w:semiHidden="0" w:uiPriority="66" w:unhideWhenUsed="0"/>
+    <w:lsdException w:name="Medium Grid 1 Accent 6" w:semiHidden="0" w:uiPriority="67" w:unhideWhenUsed="0"/>
+    <w:lsdException w:name="Medium Grid 2 Accent 6" w:semiHidden="0" w:uiPriority="68" w:unhideWhenUsed="0"/>
+    <w:lsdException w:name="Medium Grid 3 Accent 6" w:semiHidden="0" w:uiPriority="69" w:unhideWhenUsed="0"/>
+    <w:lsdException w:name="Dark List Accent 6" w:semiHidden="0" w:uiPriority="70" w:unhideWhenUsed="0"/>
+    <w:lsdException w:name="Colorful Shading Accent 6" w:semiHidden="0" w:uiPriority="71" w:unhideWhenUsed="0"/>
+    <w:lsdException w:name="Colorful List Accent 6" w:semiHidden="0" w:uiPriority="72" w:unhideWhenUsed="0"/>
+    <w:lsdException w:name="Colorful Grid Accent 6" w:semiHidden="0" w:uiPriority="73" w:unhideWhenUsed="0"/>
+    <w:lsdException w:name="Subtle Emphasis" w:semiHidden="0" w:uiPriority="19" w:unhideWhenUsed="0" w:qFormat="1"/>
+    <w:lsdException w:name="Intense Emphasis" w:semiHidden="0" w:uiPriority="21" w:unhideWhenUsed="0" w:qFormat="1"/>
+    <w:lsdException w:name="Subtle Reference" w:semiHidden="0" w:uiPriority="31" w:unhideWhenUsed="0" w:qFormat="1"/>
+    <w:lsdException w:name="Intense Reference" w:semiHidden="0" w:uiPriority="32" w:unhideWhenUsed="0" w:qFormat="1"/>
+    <w:lsdException w:name="Book Title" w:semiHidden="0" w:uiPriority="33" w:unhideWhenUsed="0" w:qFormat="1"/>
+    <w:lsdException w:name="Bibliography" w:uiPriority="37"/>
+    <w:lsdException w:name="TOC Heading" w:uiPriority="39" w:qFormat="1"/>
+  </w:latentStyles>
+  <w:style w:type="paragraph" w:default="1" w:styleId="Normal">
+    <w:name w:val="Normal"/>
+    <w:qFormat/>
+  </w:style>
+  <w:style w:type="paragraph" w:styleId="Titre1">
+    <w:name w:val="heading 1"/>
+    <w:basedOn w:val="Normal"/>
+    <w:link w:val="Titre1Car"/>
+    <w:uiPriority w:val="9"/>
+    <w:qFormat/>
+    <w:rsid w:val="0043083D"/>
+    <w:pPr>
+      <w:spacing w:before="100" w:beforeAutospacing="1" w:after="100" w:afterAutospacing="1" w:line="240" w:lineRule="auto"/>
+      <w:outlineLvl w:val="0"/>
+    </w:pPr>
+    <w:rPr>
+      <w:rFonts w:ascii="Times New Roman" w:eastAsia="Times New Roman" w:hAnsi="Times New Roman" w:cs="Times New Roman"/>
+      <w:b/>
+      <w:bCs/>
+      <w:kern w:val="36"/>
+      <w:sz w:val="48"/>
+      <w:szCs w:val="48"/>
+      <w:lang w:eastAsia="fr-FR"/>
+    </w:rPr>
+  </w:style>
+  <w:style w:type="character" w:default="1" w:styleId="Policepardfaut">
+    <w:name w:val="Default Paragraph Font"/>
+    <w:uiPriority w:val="1"/>
+    <w:semiHidden/>
+    <w:unhideWhenUsed/>
+  </w:style>
+  <w:style w:type="table" w:default="1" w:styleId="TableauNormal">
+    <w:name w:val="Normal Table"/>
+    <w:uiPriority w:val="99"/>
+    <w:semiHidden/>
+    <w:unhideWhenUsed/>
+    <w:tblPr>
+      <w:tblInd w:w="0" w:type="dxa"/>
+      <w:tblCellMar>
+        <w:top w:w="0" w:type="dxa"/>
+        <w:left w:w="108" w:type="dxa"/>
+        <w:bottom w:w="0" w:type="dxa"/>
+        <w:right w:w="108" w:type="dxa"/>
+      </w:tblCellMar>
+    </w:tblPr>
+  </w:style>
+  <w:style w:type="numbering" w:default="1" w:styleId="Aucuneliste">
+    <w:name w:val="No List"/>
+    <w:uiPriority w:val="99"/>
+    <w:semiHidden/>
+    <w:unhideWhenUsed/>
+  </w:style>
+  <w:style w:type="character" w:customStyle="1" w:styleId="Titre1Car">
+    <w:name w:val="Titre 1 Car"/>
+    <w:basedOn w:val="Policepardfaut"/>
+    <w:link w:val="Titre1"/>
+    <w:uiPriority w:val="9"/>
+    <w:rsid w:val="0043083D"/>
+    <w:rPr>
+      <w:rFonts w:ascii="Times New Roman" w:eastAsia="Times New Roman" w:hAnsi="Times New Roman" w:cs="Times New Roman"/>
+      <w:b/>
+      <w:bCs/>
+      <w:kern w:val="36"/>
+      <w:sz w:val="48"/>
+      <w:szCs w:val="48"/>
+      <w:lang w:eastAsia="fr-FR"/>
+    </w:rPr>
+  </w:style>
+  <w:style w:type="paragraph" w:customStyle="1" w:styleId="lead">
+    <w:name w:val="lead"/>
+    <w:basedOn w:val="Normal"/>
+    <w:rsid w:val="0043083D"/>
+    <w:pPr>
+      <w:spacing w:before="100" w:beforeAutospacing="1" w:after="100" w:afterAutospacing="1" w:line="240" w:lineRule="auto"/>
+    </w:pPr>
+    <w:rPr>
+      <w:rFonts w:ascii="Times New Roman" w:eastAsia="Times New Roman" w:hAnsi="Times New Roman" w:cs="Times New Roman"/>
+      <w:sz w:val="24"/>
+      <w:szCs w:val="24"/>
+      <w:lang w:eastAsia="fr-FR"/>
+    </w:rPr>
+  </w:style>
+  <w:style w:type="paragraph" w:styleId="NormalWeb">
+    <w:name w:val="Normal (Web)"/>
+    <w:basedOn w:val="Normal"/>
+    <w:uiPriority w:val="99"/>
+    <w:semiHidden/>
+    <w:unhideWhenUsed/>
+    <w:rsid w:val="0043083D"/>
+    <w:pPr>
+      <w:spacing w:before="100" w:beforeAutospacing="1" w:after="100" w:afterAutospacing="1" w:line="240" w:lineRule="auto"/>
+    </w:pPr>
+    <w:rPr>
+      <w:rFonts w:ascii="Times New Roman" w:eastAsia="Times New Roman" w:hAnsi="Times New Roman" w:cs="Times New Roman"/>
+      <w:sz w:val="24"/>
+      <w:szCs w:val="24"/>
+      <w:lang w:eastAsia="fr-FR"/>
+    </w:rPr>
+  </w:style>
+  <w:style w:type="character" w:styleId="Accentuation">
+    <w:name w:val="Emphasis"/>
+    <w:basedOn w:val="Policepardfaut"/>
+    <w:uiPriority w:val="20"/>
+    <w:qFormat/>
+    <w:rsid w:val="0043083D"/>
+    <w:rPr>
+      <w:i/>
+      <w:iCs/>
+    </w:rPr>
+  </w:style>
+  <w:style w:type="character" w:styleId="lev">
+    <w:name w:val="Strong"/>
+    <w:basedOn w:val="Policepardfaut"/>
+    <w:uiPriority w:val="22"/>
+    <w:qFormat/>
+    <w:rsid w:val="0043083D"/>
+    <w:rPr>
+      <w:b/>
+      <w:bCs/>
+    </w:rPr>
+  </w:style>
+  <w:style w:type="character" w:styleId="Lienhypertexte">
+    <w:name w:val="Hyperlink"/>
+    <w:basedOn w:val="Policepardfaut"/>
+    <w:uiPriority w:val="99"/>
+    <w:semiHidden/>
+    <w:unhideWhenUsed/>
+    <w:rsid w:val="0043083D"/>
+    <w:rPr>
+      <w:color w:val="0000FF"/>
+      <w:u w:val="single"/>
+    </w:rPr>
+  </w:style>
+</w:styles>
+</file>
+
+<file path=word/stylesWithEffects.xml><?xml version="1.0" encoding="utf-8"?>
+<w:styles xmlns:wpc="http://schemas.microsoft.com/office/word/2010/wordprocessingCanvas" xmlns:mc="http://schemas.openxmlformats.org/markup-compatibility/2006" xmlns:o="urn:schemas-microsoft-com:office:office" xmlns:r="http://schemas.openxmlformats.org/officeDocument/2006/relationships" xmlns:m="http://schemas.openxmlformats.org/officeDocument/2006/math" xmlns:v="urn:schemas-microsoft-com:vml" xmlns:wp14="http://schemas.microsoft.com/office/word/2010/wordprocessingDrawing" xmlns:wp="http://schemas.openxmlformats.org/drawingml/2006/wordprocessingDrawing" xmlns:w10="urn:schemas-microsoft-com:office:word" xmlns:w="http://schemas.openxmlformats.org/wordprocessingml/2006/main" xmlns:w14="http://schemas.microsoft.com/office/word/2010/wordml" xmlns:wpg="http://schemas.microsoft.com/office/word/2010/wordprocessingGroup" xmlns:wpi="http://schemas.microsoft.com/office/word/2010/wordprocessingInk" xmlns:wne="http://schemas.microsoft.com/office/word/2006/wordml" xmlns:wps="http://schemas.microsoft.com/office/word/2010/wordprocessingShape" mc:Ignorable="w14 wp14">
+  <w:docDefaults>
+    <w:rPrDefault>
+      <w:rPr>
+        <w:rFonts w:asciiTheme="minorHAnsi" w:eastAsiaTheme="minorHAnsi" w:hAnsiTheme="minorHAnsi" w:cstheme="minorBidi"/>
+        <w:sz w:val="22"/>
+        <w:szCs w:val="22"/>
+        <w:lang w:val="fr-FR" w:eastAsia="en-US" w:bidi="ar-SA"/>
+      </w:rPr>
+    </w:rPrDefault>
+    <w:pPrDefault>
+      <w:pPr>
+        <w:spacing w:after="160" w:line="259" w:lineRule="auto"/>
+      </w:pPr>
+    </w:pPrDefault>
+  </w:docDefaults>
+  <w:latentStyles w:defLockedState="0" w:defUIPriority="99" w:defSemiHidden="1" w:defUnhideWhenUsed="1" w:defQFormat="0" w:count="267">
+    <w:lsdException w:name="Normal" w:semiHidden="0" w:uiPriority="0" w:unhideWhenUsed="0" w:qFormat="1"/>
+    <w:lsdException w:name="heading 1" w:semiHidden="0" w:uiPriority="9" w:unhideWhenUsed="0" w:qFormat="1"/>
+    <w:lsdException w:name="heading 2" w:uiPriority="9" w:qFormat="1"/>
+    <w:lsdException w:name="heading 3" w:uiPriority="9" w:qFormat="1"/>
+    <w:lsdException w:name="heading 4" w:uiPriority="9" w:qFormat="1"/>
+    <w:lsdException w:name="heading 5" w:uiPriority="9" w:qFormat="1"/>
+    <w:lsdException w:name="heading 6" w:uiPriority="9" w:qFormat="1"/>
+    <w:lsdException w:name="heading 7" w:uiPriority="9" w:qFormat="1"/>
+    <w:lsdException w:name="heading 8" w:uiPriority="9" w:qFormat="1"/>
+    <w:lsdException w:name="heading 9" w:uiPriority="9" w:qFormat="1"/>
+    <w:lsdException w:name="toc 1" w:uiPriority="39"/>
+    <w:lsdException w:name="toc 2" w:uiPriority="39"/>
+    <w:lsdException w:name="toc 3" w:uiPriority="39"/>
+    <w:lsdException w:name="toc 4" w:uiPriority="39"/>
+    <w:lsdException w:name="toc 5" w:uiPriority="39"/>
+    <w:lsdException w:name="toc 6" w:uiPriority="39"/>
+    <w:lsdException w:name="toc 7" w:uiPriority="39"/>
+    <w:lsdException w:name="toc 8" w:uiPriority="39"/>
+    <w:lsdException w:name="toc 9" w:uiPriority="39"/>
+    <w:lsdException w:name="caption" w:uiPriority="35" w:qFormat="1"/>
+    <w:lsdException w:name="Title" w:semiHidden="0" w:uiPriority="10" w:unhideWhenUsed="0" w:qFormat="1"/>
+    <w:lsdException w:name="Default Paragraph Font" w:uiPriority="1"/>
+    <w:lsdException w:name="Subtitle" w:semiHidden="0" w:uiPriority="11" w:unhideWhenUsed="0" w:qFormat="1"/>
+    <w:lsdException w:name="Strong" w:semiHidden="0" w:uiPriority="22" w:unhideWhenUsed="0" w:qFormat="1"/>
+    <w:lsdException w:name="Emphasis" w:semiHidden="0" w:uiPriority="20" w:unhideWhenUsed="0" w:qFormat="1"/>
+    <w:lsdException w:name="Table Grid" w:semiHidden="0" w:uiPriority="39" w:unhideWhenUsed="0"/>
+    <w:lsdException w:name="Placeholder Text" w:unhideWhenUsed="0"/>
+    <w:lsdException w:name="No Spacing" w:semiHidden="0" w:uiPriority="1" w:unhideWhenUsed="0" w:qFormat="1"/>
+    <w:lsdException w:name="Light Shading" w:semiHidden="0" w:uiPriority="60" w:unhideWhenUsed="0"/>
+    <w:lsdException w:name="Light List" w:semiHidden="0" w:uiPriority="61" w:unhideWhenUsed="0"/>
+    <w:lsdException w:name="Light Grid" w:semiHidden="0" w:uiPriority="62" w:unhideWhenUsed="0"/>
+    <w:lsdException w:name="Medium Shading 1" w:semiHidden="0" w:uiPriority="63" w:unhideWhenUsed="0"/>
+    <w:lsdException w:name="Medium Shading 2" w:semiHidden="0" w:uiPriority="64" w:unhideWhenUsed="0"/>
+    <w:lsdException w:name="Medium List 1" w:semiHidden="0" w:uiPriority="65" w:unhideWhenUsed="0"/>
+    <w:lsdException w:name="Medium List 2" w:semiHidden="0" w:uiPriority="66" w:unhideWhenUsed="0"/>
+    <w:lsdException w:name="Medium Grid 1" w:semiHidden="0" w:uiPriority="67" w:unhideWhenUsed="0"/>
+    <w:lsdException w:name="Medium Grid 2" w:semiHidden="0" w:uiPriority="68" w:unhideWhenUsed="0"/>
+    <w:lsdException w:name="Medium Grid 3" w:semiHidden="0" w:uiPriority="69" w:unhideWhenUsed="0"/>
+    <w:lsdException w:name="Dark List" w:semiHidden="0" w:uiPriority="70" w:unhideWhenUsed="0"/>
+    <w:lsdException w:name="Colorful Shading" w:semiHidden="0" w:uiPriority="71" w:unhideWhenUsed="0"/>
+    <w:lsdException w:name="Colorful List" w:semiHidden="0" w:uiPriority="72" w:unhideWhenUsed="0"/>
+    <w:lsdException w:name="Colorful Grid" w:semiHidden="0" w:uiPriority="73" w:unhideWhenUsed="0"/>
+    <w:lsdException w:name="Light Shading Accent 1" w:semiHidden="0" w:uiPriority="60" w:unhideWhenUsed="0"/>
+    <w:lsdException w:name="Light List Accent 1" w:semiHidden="0" w:uiPriority="61" w:unhideWhenUsed="0"/>
+    <w:lsdException w:name="Light Grid Accent 1" w:semiHidden="0" w:uiPriority="62" w:unhideWhenUsed="0"/>
+    <w:lsdException w:name="Medium Shading 1 Accent 1" w:semiHidden="0" w:uiPriority="63" w:unhideWhenUsed="0"/>
+    <w:lsdException w:name="Medium Shading 2 Accent 1" w:semiHidden="0" w:uiPriority="64" w:unhideWhenUsed="0"/>
+    <w:lsdException w:name="Medium List 1 Accent 1" w:semiHidden="0" w:uiPriority="65" w:unhideWhenUsed="0"/>
+    <w:lsdException w:name="Revision" w:unhideWhenUsed="0"/>
+    <w:lsdException w:name="List Paragraph" w:semiHidden="0" w:uiPriority="34" w:unhideWhenUsed="0" w:qFormat="1"/>
+    <w:lsdException w:name="Quote" w:semiHidden="0" w:uiPriority="29" w:unhideWhenUsed="0" w:qFormat="1"/>
+    <w:lsdException w:name="Intense Quote" w:semiHidden="0" w:uiPriority="30" w:unhideWhenUsed="0" w:qFormat="1"/>
+    <w:lsdException w:name="Medium List 2 Accent 1" w:semiHidden="0" w:uiPriority="66" w:unhideWhenUsed="0"/>
+    <w:lsdException w:name="Medium Grid 1 Accent 1" w:semiHidden="0" w:uiPriority="67" w:unhideWhenUsed="0"/>
+    <w:lsdException w:name="Medium Grid 2 Accent 1" w:semiHidden="0" w:uiPriority="68" w:unhideWhenUsed="0"/>
+    <w:lsdException w:name="Medium Grid 3 Accent 1" w:semiHidden="0" w:uiPriority="69" w:unhideWhenUsed="0"/>
+    <w:lsdException w:name="Dark List Accent 1" w:semiHidden="0" w:uiPriority="70" w:unhideWhenUsed="0"/>
+    <w:lsdException w:name="Colorful Shading Accent 1" w:semiHidden="0" w:uiPriority="71" w:unhideWhenUsed="0"/>
+    <w:lsdException w:name="Colorful List Accent 1" w:semiHidden="0" w:uiPriority="72" w:unhideWhenUsed="0"/>
+    <w:lsdException w:name="Colorful Grid Accent 1" w:semiHidden="0" w:uiPriority="73" w:unhideWhenUsed="0"/>
+    <w:lsdException w:name="Light Shading Accent 2" w:semiHidden="0" w:uiPriority="60" w:unhideWhenUsed="0"/>
+    <w:lsdException w:name="Light List Accent 2" w:semiHidden="0" w:uiPriority="61" w:unhideWhenUsed="0"/>
+    <w:lsdException w:name="Light Grid Accent 2" w:semiHidden="0" w:uiPriority="62" w:unhideWhenUsed="0"/>
+    <w:lsdException w:name="Medium Shading 1 Accent 2" w:semiHidden="0" w:uiPriority="63" w:unhideWhenUsed="0"/>
+    <w:lsdException w:name="Medium Shading 2 Accent 2" w:semiHidden="0" w:uiPriority="64" w:unhideWhenUsed="0"/>
+    <w:lsdException w:name="Medium List 1 Accent 2" w:semiHidden="0" w:uiPriority="65" w:unhideWhenUsed="0"/>
+    <w:lsdException w:name="Medium List 2 Accent 2" w:semiHidden="0" w:uiPriority="66" w:unhideWhenUsed="0"/>
+    <w:lsdException w:name="Medium Grid 1 Accent 2" w:semiHidden="0" w:uiPriority="67" w:unhideWhenUsed="0"/>
+    <w:lsdException w:name="Medium Grid 2 Accent 2" w:semiHidden="0" w:uiPriority="68" w:unhideWhenUsed="0"/>
+    <w:lsdException w:name="Medium Grid 3 Accent 2" w:semiHidden="0" w:uiPriority="69" w:unhideWhenUsed="0"/>
+    <w:lsdException w:name="Dark List Accent 2" w:semiHidden="0" w:uiPriority="70" w:unhideWhenUsed="0"/>
+    <w:lsdException w:name="Colorful Shading Accent 2" w:semiHidden="0" w:uiPriority="71" w:unhideWhenUsed="0"/>
+    <w:lsdException w:name="Colorful List Accent 2" w:semiHidden="0" w:uiPriority="72" w:unhideWhenUsed="0"/>
+    <w:lsdException w:name="Colorful Grid Accent 2" w:semiHidden="0" w:uiPriority="73" w:unhideWhenUsed="0"/>
+    <w:lsdException w:name="Light Shading Accent 3" w:semiHidden="0" w:uiPriority="60" w:unhideWhenUsed="0"/>
+    <w:lsdException w:name="Light List Accent 3" w:semiHidden="0" w:uiPriority="61" w:unhideWhenUsed="0"/>
+    <w:lsdException w:name="Light Grid Accent 3" w:semiHidden="0" w:uiPriority="62" w:unhideWhenUsed="0"/>
+    <w:lsdException w:name="Medium Shading 1 Accent 3" w:semiHidden="0" w:uiPriority="63" w:unhideWhenUsed="0"/>
+    <w:lsdException w:name="Medium Shading 2 Accent 3" w:semiHidden="0" w:uiPriority="64" w:unhideWhenUsed="0"/>
+    <w:lsdException w:name="Medium List 1 Accent 3" w:semiHidden="0" w:uiPriority="65" w:unhideWhenUsed="0"/>
+    <w:lsdException w:name="Medium List 2 Accent 3" w:semiHidden="0" w:uiPriority="66" w:unhideWhenUsed="0"/>
+    <w:lsdException w:name="Medium Grid 1 Accent 3" w:semiHidden="0" w:uiPriority="67" w:unhideWhenUsed="0"/>
+    <w:lsdException w:name="Medium Grid 2 Accent 3" w:semiHidden="0" w:uiPriority="68" w:unhideWhenUsed="0"/>
+    <w:lsdException w:name="Medium Grid 3 Accent 3" w:semiHidden="0" w:uiPriority="69" w:unhideWhenUsed="0"/>
+    <w:lsdException w:name="Dark List Accent 3" w:semiHidden="0" w:uiPriority="70" w:unhideWhenUsed="0"/>
+    <w:lsdException w:name="Colorful Shading Accent 3" w:semiHidden="0" w:uiPriority="71" w:unhideWhenUsed="0"/>
+    <w:lsdException w:name="Colorful List Accent 3" w:semiHidden="0" w:uiPriority="72" w:unhideWhenUsed="0"/>
+    <w:lsdException w:name="Colorful Grid Accent 3" w:semiHidden="0" w:uiPriority="73" w:unhideWhenUsed="0"/>
+    <w:lsdException w:name="Light Shading Accent 4" w:semiHidden="0" w:uiPriority="60" w:unhideWhenUsed="0"/>
+    <w:lsdException w:name="Light List Accent 4" w:semiHidden="0" w:uiPriority="61" w:unhideWhenUsed="0"/>
+    <w:lsdException w:name="Light Grid Accent 4" w:semiHidden="0" w:uiPriority="62" w:unhideWhenUsed="0"/>
+    <w:lsdException w:name="Medium Shading 1 Accent 4" w:semiHidden="0" w:uiPriority="63" w:unhideWhenUsed="0"/>
+    <w:lsdException w:name="Medium Shading 2 Accent 4" w:semiHidden="0" w:uiPriority="64" w:unhideWhenUsed="0"/>
+    <w:lsdException w:name="Medium List 1 Accent 4" w:semiHidden="0" w:uiPriority="65" w:unhideWhenUsed="0"/>
+    <w:lsdException w:name="Medium List 2 Accent 4" w:semiHidden="0" w:uiPriority="66" w:unhideWhenUsed="0"/>
+    <w:lsdException w:name="Medium Grid 1 Accent 4" w:semiHidden="0" w:uiPriority="67" w:unhideWhenUsed="0"/>
+    <w:lsdException w:name="Medium Grid 2 Accent 4" w:semiHidden="0" w:uiPriority="68" w:unhideWhenUsed="0"/>
+    <w:lsdException w:name="Medium Grid 3 Accent 4" w:semiHidden="0" w:uiPriority="69" w:unhideWhenUsed="0"/>
+    <w:lsdException w:name="Dark List Accent 4" w:semiHidden="0" w:uiPriority="70" w:unhideWhenUsed="0"/>
+    <w:lsdException w:name="Colorful Shading Accent 4" w:semiHidden="0" w:uiPriority="71" w:unhideWhenUsed="0"/>
+    <w:lsdException w:name="Colorful List Accent 4" w:semiHidden="0" w:uiPriority="72" w:unhideWhenUsed="0"/>
+    <w:lsdException w:name="Colorful Grid Accent 4" w:semiHidden="0" w:uiPriority="73" w:unhideWhenUsed="0"/>
+    <w:lsdException w:name="Light Shading Accent 5" w:semiHidden="0" w:uiPriority="60" w:unhideWhenUsed="0"/>
+    <w:lsdException w:name="Light List Accent 5" w:semiHidden="0" w:uiPriority="61" w:unhideWhenUsed="0"/>
+    <w:lsdException w:name="Light Grid Accent 5" w:semiHidden="0" w:uiPriority="62" w:unhideWhenUsed="0"/>
+    <w:lsdException w:name="Medium Shading 1 Accent 5" w:semiHidden="0" w:uiPriority="63" w:unhideWhenUsed="0"/>
+    <w:lsdException w:name="Medium Shading 2 Accent 5" w:semiHidden="0" w:uiPriority="64" w:unhideWhenUsed="0"/>
+    <w:lsdException w:name="Medium List 1 Accent 5" w:semiHidden="0" w:uiPriority="65" w:unhideWhenUsed="0"/>
+    <w:lsdException w:name="Medium List 2 Accent 5" w:semiHidden="0" w:uiPriority="66" w:unhideWhenUsed="0"/>
+    <w:lsdException w:name="Medium Grid 1 Accent 5" w:semiHidden="0" w:uiPriority="67" w:unhideWhenUsed="0"/>
+    <w:lsdException w:name="Medium Grid 2 Accent 5" w:semiHidden="0" w:uiPriority="68" w:unhideWhenUsed="0"/>
+    <w:lsdException w:name="Medium Grid 3 Accent 5" w:semiHidden="0" w:uiPriority="69" w:unhideWhenUsed="0"/>
+    <w:lsdException w:name="Dark List Accent 5" w:semiHidden="0" w:uiPriority="70" w:unhideWhenUsed="0"/>
+    <w:lsdException w:name="Colorful Shading Accent 5" w:semiHidden="0" w:uiPriority="71" w:unhideWhenUsed="0"/>
+    <w:lsdException w:name="Colorful List Accent 5" w:semiHidden="0" w:uiPriority="72" w:unhideWhenUsed="0"/>
+    <w:lsdException w:name="Colorful Grid Accent 5" w:semiHidden="0" w:uiPriority="73" w:unhideWhenUsed="0"/>
+    <w:lsdException w:name="Light Shading Accent 6" w:semiHidden="0" w:uiPriority="60" w:unhideWhenUsed="0"/>
+    <w:lsdException w:name="Light List Accent 6" w:semiHidden="0" w:uiPriority="61" w:unhideWhenUsed="0"/>
+    <w:lsdException w:name="Light Grid Accent 6" w:semiHidden="0" w:uiPriority="62" w:unhideWhenUsed="0"/>
+    <w:lsdException w:name="Medium Shading 1 Accent 6" w:semiHidden="0" w:uiPriority="63" w:unhideWhenUsed="0"/>
+    <w:lsdException w:name="Medium Shading 2 Accent 6" w:semiHidden="0" w:uiPriority="64" w:unhideWhenUsed="0"/>
+    <w:lsdException w:name="Medium List 1 Accent 6" w:semiHidden="0" w:uiPriority="65" w:unhideWhenUsed="0"/>
+    <w:lsdException w:name="Medium List 2 Accent 6" w:semiHidden="0" w:uiPriority="66" w:unhideWhenUsed="0"/>
+    <w:lsdException w:name="Medium Grid 1 Accent 6" w:semiHidden="0" w:uiPriority="67" w:unhideWhenUsed="0"/>
+    <w:lsdException w:name="Medium Grid 2 Accent 6" w:semiHidden="0" w:uiPriority="68" w:unhideWhenUsed="0"/>
+    <w:lsdException w:name="Medium Grid 3 Accent 6" w:semiHidden="0" w:uiPriority="69" w:unhideWhenUsed="0"/>
+    <w:lsdException w:name="Dark List Accent 6" w:semiHidden="0" w:uiPriority="70" w:unhideWhenUsed="0"/>
+    <w:lsdException w:name="Colorful Shading Accent 6" w:semiHidden="0" w:uiPriority="71" w:unhideWhenUsed="0"/>
+    <w:lsdException w:name="Colorful List Accent 6" w:semiHidden="0" w:uiPriority="72" w:unhideWhenUsed="0"/>
+    <w:lsdException w:name="Colorful Grid Accent 6" w:semiHidden="0" w:uiPriority="73" w:unhideWhenUsed="0"/>
+    <w:lsdException w:name="Subtle Emphasis" w:semiHidden="0" w:uiPriority="19" w:unhideWhenUsed="0" w:qFormat="1"/>
+    <w:lsdException w:name="Intense Emphasis" w:semiHidden="0" w:uiPriority="21" w:unhideWhenUsed="0" w:qFormat="1"/>
+    <w:lsdException w:name="Subtle Reference" w:semiHidden="0" w:uiPriority="31" w:unhideWhenUsed="0" w:qFormat="1"/>
+    <w:lsdException w:name="Intense Reference" w:semiHidden="0" w:uiPriority="32" w:unhideWhenUsed="0" w:qFormat="1"/>
+    <w:lsdException w:name="Book Title" w:semiHidden="0" w:uiPriority="33" w:unhideWhenUsed="0" w:qFormat="1"/>
+    <w:lsdException w:name="Bibliography" w:uiPriority="37"/>
+    <w:lsdException w:name="TOC Heading" w:uiPriority="39" w:qFormat="1"/>
   </w:latentStyles>
   <w:style w:type="paragraph" w:default="1" w:styleId="Normal">
     <w:name w:val="Normal"/>
@@ -1362,7 +1361,7 @@
     </a:clrScheme>
     <a:fontScheme name="Office">
       <a:majorFont>
-        <a:latin typeface="Calibri Light" panose="020F0302020204030204"/>
+        <a:latin typeface="Calibri Light"/>
         <a:ea typeface=""/>
         <a:cs typeface=""/>
         <a:font script="Jpan" typeface="ＭＳ ゴシック"/>
@@ -1397,7 +1396,7 @@
         <a:font script="Geor" typeface="Sylfaen"/>
       </a:majorFont>
       <a:minorFont>
-        <a:latin typeface="Calibri" panose="020F0502020204030204"/>
+        <a:latin typeface="Calibri"/>
         <a:ea typeface=""/>
         <a:cs typeface=""/>
         <a:font script="Jpan" typeface="ＭＳ 明朝"/>
@@ -1574,7 +1573,7 @@
   <a:extraClrSchemeLst/>
   <a:extLst>
     <a:ext uri="{05A4C25C-085E-4340-85A3-A5531E510DB2}">
-      <thm15:themeFamily xmlns:thm15="http://schemas.microsoft.com/office/thememl/2012/main" name="Office Theme" id="{62F939B6-93AF-4DB8-9C6B-D6C7DFDC589F}" vid="{4A3C46E8-61CC-4603-A589-7422A47A8E4A}"/>
+      <thm15:themeFamily xmlns:thm15="http://schemas.microsoft.com/office/thememl/2012/main" xmlns="" name="Office Theme" id="{62F939B6-93AF-4DB8-9C6B-D6C7DFDC589F}" vid="{4A3C46E8-61CC-4603-A589-7422A47A8E4A}"/>
     </a:ext>
   </a:extLst>
 </a:theme>

</xml_diff>